<commit_message>
ajout dossier fil rouge Ajna et exo cours réseau linux
</commit_message>
<xml_diff>
--- a/Formation_Adrar/5_Exercices_En_Cours_Formation/Reseau/TP1_-_Virtualisation_-_VirtualBox (1).docx
+++ b/Formation_Adrar/5_Exercices_En_Cours_Formation/Reseau/TP1_-_Virtualisation_-_VirtualBox (1).docx
@@ -1,10 +1,8 @@
 
 <file path=word/document.xml><?xml version="1.0" encoding="utf-8"?>
-<w:document xmlns:wpc="http://schemas.microsoft.com/office/word/2010/wordprocessingCanvas" xmlns:cx="http://schemas.microsoft.com/office/drawing/2014/chartex" xmlns:mc="http://schemas.openxmlformats.org/markup-compatibility/2006" xmlns:o="urn:schemas-microsoft-com:office:office" xmlns:r="http://schemas.openxmlformats.org/officeDocument/2006/relationships" xmlns:m="http://schemas.openxmlformats.org/officeDocument/2006/math" xmlns:v="urn:schemas-microsoft-com:vml" xmlns:wp14="http://schemas.microsoft.com/office/word/2010/wordprocessingDrawing" xmlns:wp="http://schemas.openxmlformats.org/drawingml/2006/wordprocessingDrawing" xmlns:w10="urn:schemas-microsoft-com:office:word" xmlns:w="http://schemas.openxmlformats.org/wordprocessingml/2006/main" xmlns:w14="http://schemas.microsoft.com/office/word/2010/wordml" xmlns:w15="http://schemas.microsoft.com/office/word/2012/wordml" xmlns:w16se="http://schemas.microsoft.com/office/word/2015/wordml/symex" xmlns:wpg="http://schemas.microsoft.com/office/word/2010/wordprocessingGroup" xmlns:wpi="http://schemas.microsoft.com/office/word/2010/wordprocessingInk" xmlns:wne="http://schemas.microsoft.com/office/word/2006/wordml" xmlns:wps="http://schemas.microsoft.com/office/word/2010/wordprocessingShape" mc:Ignorable="w14 w15 w16se wp14">
+<w:document xmlns:ve="http://schemas.openxmlformats.org/markup-compatibility/2006" xmlns:o="urn:schemas-microsoft-com:office:office" xmlns:r="http://schemas.openxmlformats.org/officeDocument/2006/relationships" xmlns:m="http://schemas.openxmlformats.org/officeDocument/2006/math" xmlns:v="urn:schemas-microsoft-com:vml" xmlns:wp="http://schemas.openxmlformats.org/drawingml/2006/wordprocessingDrawing" xmlns:w10="urn:schemas-microsoft-com:office:word" xmlns:w="http://schemas.openxmlformats.org/wordprocessingml/2006/main" xmlns:wne="http://schemas.microsoft.com/office/word/2006/wordml">
   <w:body>
     <w:p>
-      <w:bookmarkStart w:id="0" w:name="_Hlk141967936"/>
-      <w:bookmarkEnd w:id="0"/>
       <w:r>
         <w:t>Faites les manipulations suivantes sur votre machine physique afin de découvrir la virtualisation et le logiciel Virtual box.</w:t>
       </w:r>
@@ -107,7 +105,7 @@
         <w:tblStyle w:val="Grilledutableau"/>
         <w:tblW w:w="0" w:type="auto"/>
         <w:tblInd w:w="-5" w:type="dxa"/>
-        <w:tblLook w:val="04A0" w:firstRow="1" w:lastRow="0" w:firstColumn="1" w:lastColumn="0" w:noHBand="0" w:noVBand="1"/>
+        <w:tblLook w:val="04A0"/>
       </w:tblPr>
       <w:tblGrid>
         <w:gridCol w:w="1620"/>
@@ -211,7 +209,7 @@
       <w:tblPr>
         <w:tblStyle w:val="Grilledutableau"/>
         <w:tblW w:w="0" w:type="auto"/>
-        <w:tblLook w:val="04A0" w:firstRow="1" w:lastRow="0" w:firstColumn="1" w:lastColumn="0" w:noHBand="0" w:noVBand="1"/>
+        <w:tblLook w:val="04A0"/>
       </w:tblPr>
       <w:tblGrid>
         <w:gridCol w:w="9060"/>
@@ -309,7 +307,7 @@
       <w:tblPr>
         <w:tblStyle w:val="Grilledutableau"/>
         <w:tblW w:w="0" w:type="auto"/>
-        <w:tblLook w:val="04A0" w:firstRow="1" w:lastRow="0" w:firstColumn="1" w:lastColumn="0" w:noHBand="0" w:noVBand="1"/>
+        <w:tblLook w:val="04A0"/>
       </w:tblPr>
       <w:tblGrid>
         <w:gridCol w:w="9060"/>
@@ -335,7 +333,6 @@
                 <w:b/>
                 <w:color w:val="212529"/>
                 <w:kern w:val="0"/>
-                <w:szCs w:val="22"/>
                 <w:lang w:eastAsia="fr-FR" w:bidi="ar-SA"/>
               </w:rPr>
             </w:pPr>
@@ -345,21 +342,9 @@
                 <w:rFonts w:cstheme="minorHAnsi"/>
                 <w:b w:val="0"/>
                 <w:color w:val="212529"/>
-                <w:szCs w:val="22"/>
                 <w:shd w:val="clear" w:color="auto" w:fill="FFFFFF"/>
               </w:rPr>
-              <w:t>Intégration du pointeur de la souris </w:t>
-            </w:r>
-            <w:r>
-              <w:rPr>
-                <w:rStyle w:val="lev"/>
-                <w:rFonts w:cstheme="minorHAnsi"/>
-                <w:b w:val="0"/>
-                <w:color w:val="212529"/>
-                <w:szCs w:val="22"/>
-                <w:shd w:val="clear" w:color="auto" w:fill="FFFFFF"/>
-              </w:rPr>
-              <w:t xml:space="preserve">/ </w:t>
+              <w:t xml:space="preserve">Intégration du pointeur de la souris / </w:t>
             </w:r>
             <w:hyperlink r:id="rId7" w:history="1">
               <w:r>
@@ -368,7 +353,6 @@
                   <w:rFonts w:cstheme="minorHAnsi"/>
                   <w:bCs/>
                   <w:color w:val="000000"/>
-                  <w:szCs w:val="22"/>
                   <w:u w:val="none"/>
                 </w:rPr>
                 <w:t>Dossiers partagés</w:t>
@@ -380,84 +364,9 @@
                 <w:rFonts w:cstheme="minorHAnsi"/>
                 <w:b w:val="0"/>
                 <w:color w:val="212529"/>
-                <w:szCs w:val="22"/>
                 <w:shd w:val="clear" w:color="auto" w:fill="FFFFFF"/>
               </w:rPr>
-              <w:t xml:space="preserve"> / </w:t>
-            </w:r>
-            <w:r>
-              <w:rPr>
-                <w:rStyle w:val="lev"/>
-                <w:rFonts w:cstheme="minorHAnsi"/>
-                <w:b w:val="0"/>
-                <w:color w:val="212529"/>
-                <w:szCs w:val="22"/>
-                <w:shd w:val="clear" w:color="auto" w:fill="FFFFFF"/>
-              </w:rPr>
-              <w:t>Meilleures performances graphiques</w:t>
-            </w:r>
-            <w:r>
-              <w:rPr>
-                <w:rStyle w:val="lev"/>
-                <w:rFonts w:cstheme="minorHAnsi"/>
-                <w:b w:val="0"/>
-                <w:color w:val="212529"/>
-                <w:szCs w:val="22"/>
-                <w:shd w:val="clear" w:color="auto" w:fill="FFFFFF"/>
-              </w:rPr>
-              <w:t xml:space="preserve">/ </w:t>
-            </w:r>
-            <w:r>
-              <w:rPr>
-                <w:rStyle w:val="lev"/>
-                <w:rFonts w:cstheme="minorHAnsi"/>
-                <w:b w:val="0"/>
-                <w:color w:val="212529"/>
-                <w:szCs w:val="22"/>
-                <w:shd w:val="clear" w:color="auto" w:fill="FFFFFF"/>
-              </w:rPr>
-              <w:t>Intégration transparente des fenêtres</w:t>
-            </w:r>
-            <w:r>
-              <w:rPr>
-                <w:rStyle w:val="lev"/>
-                <w:rFonts w:cstheme="minorHAnsi"/>
-                <w:b w:val="0"/>
-                <w:color w:val="212529"/>
-                <w:szCs w:val="22"/>
-                <w:shd w:val="clear" w:color="auto" w:fill="FFFFFF"/>
-              </w:rPr>
-              <w:t xml:space="preserve">/ </w:t>
-            </w:r>
-            <w:r>
-              <w:rPr>
-                <w:rStyle w:val="lev"/>
-                <w:rFonts w:cstheme="minorHAnsi"/>
-                <w:b w:val="0"/>
-                <w:color w:val="212529"/>
-                <w:szCs w:val="22"/>
-                <w:shd w:val="clear" w:color="auto" w:fill="FFFFFF"/>
-              </w:rPr>
-              <w:t>Synchronisation de l’heure</w:t>
-            </w:r>
-            <w:r>
-              <w:rPr>
-                <w:rStyle w:val="lev"/>
-                <w:rFonts w:cstheme="minorHAnsi"/>
-                <w:b w:val="0"/>
-                <w:color w:val="212529"/>
-                <w:szCs w:val="22"/>
-                <w:shd w:val="clear" w:color="auto" w:fill="FFFFFF"/>
-              </w:rPr>
-              <w:t>/</w:t>
-            </w:r>
-            <w:r>
-              <w:rPr>
-                <w:rFonts w:cstheme="minorHAnsi"/>
-                <w:b/>
-                <w:szCs w:val="22"/>
-              </w:rPr>
-              <w:t xml:space="preserve"> </w:t>
+              <w:t> / Meilleures performances graphiques/ Intégration transparente des fenêtres/ Synchronisation de l’heure/</w:t>
             </w:r>
             <w:hyperlink r:id="rId8" w:history="1">
               <w:r>
@@ -466,7 +375,6 @@
                   <w:rFonts w:cstheme="minorHAnsi"/>
                   <w:b w:val="0"/>
                   <w:color w:val="000000"/>
-                  <w:szCs w:val="22"/>
                   <w:shd w:val="clear" w:color="auto" w:fill="FFFFFF"/>
                 </w:rPr>
                 <w:t>Presse-papiers partagé</w:t>
@@ -477,7 +385,6 @@
                 <w:rFonts w:cstheme="minorHAnsi"/>
                 <w:b/>
                 <w:color w:val="212529"/>
-                <w:szCs w:val="22"/>
                 <w:shd w:val="clear" w:color="auto" w:fill="FFFFFF"/>
               </w:rPr>
               <w:t> </w:t>
@@ -486,19 +393,9 @@
               <w:rPr>
                 <w:rFonts w:cstheme="minorHAnsi"/>
                 <w:color w:val="212529"/>
-                <w:szCs w:val="22"/>
                 <w:shd w:val="clear" w:color="auto" w:fill="FFFFFF"/>
               </w:rPr>
               <w:t>/</w:t>
-            </w:r>
-            <w:r>
-              <w:rPr>
-                <w:rStyle w:val="lev"/>
-                <w:rFonts w:cstheme="minorHAnsi"/>
-                <w:color w:val="212529"/>
-                <w:szCs w:val="22"/>
-              </w:rPr>
-              <w:t xml:space="preserve"> </w:t>
             </w:r>
             <w:r>
               <w:rPr>
@@ -506,7 +403,6 @@
                 <w:bCs/>
                 <w:color w:val="212529"/>
                 <w:kern w:val="0"/>
-                <w:szCs w:val="22"/>
                 <w:lang w:eastAsia="fr-FR" w:bidi="ar-SA"/>
               </w:rPr>
               <w:t>Connexions automatisées</w:t>
@@ -546,7 +442,7 @@
       <w:tblPr>
         <w:tblStyle w:val="Grilledutableau"/>
         <w:tblW w:w="0" w:type="auto"/>
-        <w:tblLook w:val="04A0" w:firstRow="1" w:lastRow="0" w:firstColumn="1" w:lastColumn="0" w:noHBand="0" w:noVBand="1"/>
+        <w:tblLook w:val="04A0"/>
       </w:tblPr>
       <w:tblGrid>
         <w:gridCol w:w="9060"/>
@@ -600,13 +496,7 @@
         <w:t xml:space="preserve"> Lancer la VM</w:t>
       </w:r>
       <w:r>
-        <w:t>.</w:t>
-      </w:r>
-      <w:r>
-        <w:t xml:space="preserve"> </w:t>
-      </w:r>
-      <w:r>
-        <w:t>D</w:t>
+        <w:t>.D</w:t>
       </w:r>
       <w:r>
         <w:t xml:space="preserve">émarre-t-elle ? Sinon, pourquoi ? </w:t>
@@ -616,7 +506,7 @@
       <w:tblPr>
         <w:tblStyle w:val="Grilledutableau"/>
         <w:tblW w:w="0" w:type="auto"/>
-        <w:tblLook w:val="04A0" w:firstRow="1" w:lastRow="0" w:firstColumn="1" w:lastColumn="0" w:noHBand="0" w:noVBand="1"/>
+        <w:tblLook w:val="04A0"/>
       </w:tblPr>
       <w:tblGrid>
         <w:gridCol w:w="9060"/>
@@ -703,7 +593,7 @@
       <w:tblPr>
         <w:tblStyle w:val="Grilledutableau"/>
         <w:tblW w:w="0" w:type="auto"/>
-        <w:tblLook w:val="04A0" w:firstRow="1" w:lastRow="0" w:firstColumn="1" w:lastColumn="0" w:noHBand="0" w:noVBand="1"/>
+        <w:tblLook w:val="04A0"/>
       </w:tblPr>
       <w:tblGrid>
         <w:gridCol w:w="9060"/>
@@ -721,30 +611,19 @@
               <w:textAlignment w:val="auto"/>
               <w:rPr>
                 <w:rFonts w:cstheme="minorHAnsi"/>
-                <w:szCs w:val="22"/>
               </w:rPr>
             </w:pPr>
             <w:r>
               <w:rPr>
                 <w:rFonts w:cstheme="minorHAnsi"/>
                 <w:color w:val="040C28"/>
-                <w:szCs w:val="22"/>
               </w:rPr>
-              <w:t>pour que votre système d'exploitation puisse démarrer</w:t>
+              <w:t>pour que votre système d'exploitation puisse démarrer, il faut que le disque dur soit en 1</w:t>
             </w:r>
             <w:r>
               <w:rPr>
                 <w:rFonts w:cstheme="minorHAnsi"/>
                 <w:color w:val="040C28"/>
-                <w:szCs w:val="22"/>
-              </w:rPr>
-              <w:t>, il faut que le disque dur soit en 1</w:t>
-            </w:r>
-            <w:r>
-              <w:rPr>
-                <w:rFonts w:cstheme="minorHAnsi"/>
-                <w:color w:val="040C28"/>
-                <w:szCs w:val="22"/>
                 <w:vertAlign w:val="superscript"/>
               </w:rPr>
               <w:t>er</w:t>
@@ -753,7 +632,6 @@
               <w:rPr>
                 <w:rFonts w:cstheme="minorHAnsi"/>
                 <w:color w:val="040C28"/>
-                <w:szCs w:val="22"/>
               </w:rPr>
               <w:t xml:space="preserve"> pour que le système démarre dessus</w:t>
             </w:r>
@@ -785,13 +663,7 @@
         <w:t xml:space="preserve">Ajouter </w:t>
       </w:r>
       <w:r>
-        <w:t>1</w:t>
-      </w:r>
-      <w:r>
-        <w:t xml:space="preserve"> </w:t>
-      </w:r>
-      <w:r>
-        <w:t>core</w:t>
+        <w:t>1core</w:t>
       </w:r>
       <w:r>
         <w:t xml:space="preserve"> au processeur de votre machine virtuelle.</w:t>
@@ -852,12 +724,6 @@
         <w:t> :</w:t>
       </w:r>
       <w:r>
-        <w:rPr>
-          <w:b/>
-        </w:rPr>
-        <w:t xml:space="preserve"> </w:t>
-      </w:r>
-      <w:r>
         <w:t>. O</w:t>
       </w:r>
       <w:r>
@@ -932,7 +798,7 @@
       <w:tblPr>
         <w:tblStyle w:val="Grilledutableau"/>
         <w:tblW w:w="0" w:type="auto"/>
-        <w:tblLook w:val="04A0" w:firstRow="1" w:lastRow="0" w:firstColumn="1" w:lastColumn="0" w:noHBand="0" w:noVBand="1"/>
+        <w:tblLook w:val="04A0"/>
       </w:tblPr>
       <w:tblGrid>
         <w:gridCol w:w="9060"/>
@@ -952,25 +818,25 @@
               <w:rPr>
                 <w:sz w:val="24"/>
               </w:rPr>
-              <w:t>Les disques durs virtuel sont stockés dans le dos. Utilisateur cyberdev/VirtualboxVMs. Il n’est pas visible dans la machine virtuelle tant qu’il n’est pas formaté.</w:t>
+              <w:t>Les disques durs virtuel</w:t>
             </w:r>
             <w:r>
               <w:rPr>
                 <w:sz w:val="24"/>
               </w:rPr>
-              <w:t xml:space="preserve"> On ne peut pas nommer 2 disques</w:t>
+              <w:t>s</w:t>
             </w:r>
             <w:r>
               <w:rPr>
                 <w:sz w:val="24"/>
               </w:rPr>
-              <w:t>rrr</w:t>
+              <w:t xml:space="preserve"> sont stockés dans le dos. Utilisateur cyberdev/VirtualboxVMs. Il n’est pas visible dans la machine virtuelle tant qu’il n’est pas formaté.</w:t>
             </w:r>
             <w:r>
               <w:rPr>
                 <w:sz w:val="24"/>
               </w:rPr>
-              <w:t xml:space="preserve"> avec la même lettre</w:t>
+              <w:t xml:space="preserve"> On ne peut pas nommer 2 disques avec la même lettre</w:t>
             </w:r>
           </w:p>
         </w:tc>
@@ -1054,7 +920,7 @@
           <w:lang w:eastAsia="fr-FR" w:bidi="ar-SA"/>
         </w:rPr>
         <w:drawing>
-          <wp:inline distT="0" distB="0" distL="0" distR="0" wp14:anchorId="0433A22C" wp14:editId="4BE11619">
+          <wp:inline distT="0" distB="0" distL="0" distR="0">
             <wp:extent cx="1085850" cy="276225"/>
             <wp:effectExtent l="0" t="0" r="0" b="9525"/>
             <wp:docPr id="1" name="Image 1"/>
@@ -1103,7 +969,7 @@
           <w:lang w:eastAsia="fr-FR" w:bidi="ar-SA"/>
         </w:rPr>
         <w:drawing>
-          <wp:inline distT="0" distB="0" distL="0" distR="0" wp14:anchorId="1519AC0E" wp14:editId="14EA48F0">
+          <wp:inline distT="0" distB="0" distL="0" distR="0">
             <wp:extent cx="4010025" cy="1658221"/>
             <wp:effectExtent l="0" t="0" r="0" b="0"/>
             <wp:docPr id="4" name="Image 4"/>
@@ -1153,13 +1019,6 @@
         </w:rPr>
         <w:t>Grâce à l’adresse IP, on va pouvoir tester la présence des machines sur notre réseau.</w:t>
       </w:r>
-      <w:r>
-        <w:rPr>
-          <w:noProof/>
-          <w:color w:val="auto"/>
-        </w:rPr>
-        <w:t xml:space="preserve"> </w:t>
-      </w:r>
     </w:p>
     <w:p>
       <w:pPr>
@@ -1175,7 +1034,7 @@
         </w:rPr>
         <w:lastRenderedPageBreak/>
         <w:drawing>
-          <wp:inline distT="0" distB="0" distL="0" distR="0" wp14:anchorId="3FA491E6" wp14:editId="277DFE05">
+          <wp:inline distT="0" distB="0" distL="0" distR="0">
             <wp:extent cx="4267200" cy="2127015"/>
             <wp:effectExtent l="0" t="0" r="0" b="6985"/>
             <wp:docPr id="6" name="Image 6"/>
@@ -1193,7 +1052,7 @@
                     <a:blip r:embed="rId11">
                       <a:extLst>
                         <a:ext uri="{28A0092B-C50C-407E-A947-70E740481C1C}">
-                          <a14:useLocalDpi xmlns:a14="http://schemas.microsoft.com/office/drawing/2010/main" val="0"/>
+                          <a14:useLocalDpi xmlns:a14="http://schemas.microsoft.com/office/drawing/2010/main" xmlns:wps="http://schemas.microsoft.com/office/word/2010/wordprocessingShape" xmlns:wpi="http://schemas.microsoft.com/office/word/2010/wordprocessingInk" xmlns:wpg="http://schemas.microsoft.com/office/word/2010/wordprocessingGroup" xmlns:w16se="http://schemas.microsoft.com/office/word/2015/wordml/symex" xmlns:w15="http://schemas.microsoft.com/office/word/2012/wordml" xmlns:w14="http://schemas.microsoft.com/office/word/2010/wordml" xmlns:w="http://schemas.openxmlformats.org/wordprocessingml/2006/main" xmlns:w10="urn:schemas-microsoft-com:office:word" xmlns:wp14="http://schemas.microsoft.com/office/word/2010/wordprocessingDrawing" xmlns:v="urn:schemas-microsoft-com:vml" xmlns:o="urn:schemas-microsoft-com:office:office" xmlns:mc="http://schemas.openxmlformats.org/markup-compatibility/2006" xmlns:cx="http://schemas.microsoft.com/office/drawing/2014/chartex" xmlns:wpc="http://schemas.microsoft.com/office/word/2010/wordprocessingCanvas" xmlns="" val="0"/>
                         </a:ext>
                       </a:extLst>
                     </a:blip>
@@ -1217,6 +1076,8 @@
         </w:drawing>
       </w:r>
     </w:p>
+    <w:bookmarkStart w:id="0" w:name="_Hlk141967936"/>
+    <w:bookmarkEnd w:id="0"/>
     <w:p>
       <w:pPr>
         <w:suppressAutoHyphens w:val="0"/>
@@ -1233,81 +1094,32 @@
           <w:color w:val="auto"/>
           <w:lang w:eastAsia="fr-FR" w:bidi="ar-SA"/>
         </w:rPr>
-        <mc:AlternateContent>
-          <mc:Choice Requires="wps">
-            <w:drawing>
-              <wp:inline distT="0" distB="0" distL="0" distR="0" wp14:anchorId="6FF704A1" wp14:editId="27BA000E">
-                <wp:extent cx="4600575" cy="390525"/>
-                <wp:effectExtent l="19050" t="19050" r="28575" b="28575"/>
-                <wp:docPr id="2" name="Zone de texte 2"/>
-                <wp:cNvGraphicFramePr>
-                  <a:graphicFrameLocks xmlns:a="http://schemas.openxmlformats.org/drawingml/2006/main"/>
-                </wp:cNvGraphicFramePr>
-                <a:graphic xmlns:a="http://schemas.openxmlformats.org/drawingml/2006/main">
-                  <a:graphicData uri="http://schemas.microsoft.com/office/word/2010/wordprocessingShape">
-                    <wps:wsp>
-                      <wps:cNvSpPr txBox="1">
-                        <a:spLocks noChangeArrowheads="1"/>
-                      </wps:cNvSpPr>
-                      <wps:spPr bwMode="auto">
-                        <a:xfrm>
-                          <a:off x="0" y="0"/>
-                          <a:ext cx="4600575" cy="390525"/>
-                        </a:xfrm>
-                        <a:prstGeom prst="rect">
-                          <a:avLst/>
-                        </a:prstGeom>
-                        <a:solidFill>
-                          <a:srgbClr val="FFFFFF"/>
-                        </a:solidFill>
-                        <a:ln w="28575">
-                          <a:solidFill>
-                            <a:srgbClr val="FF0000"/>
-                          </a:solidFill>
-                          <a:miter lim="800000"/>
-                          <a:headEnd/>
-                          <a:tailEnd/>
-                        </a:ln>
-                      </wps:spPr>
-                      <wps:txbx>
-                        <w:txbxContent>
-                          <w:p>
-                            <w:r>
-                              <w:t>Réaliser un test de Ping vers l’adresse IP 8.8.8.8, avec votre machine hôte</w:t>
-                            </w:r>
-                          </w:p>
-                        </w:txbxContent>
-                      </wps:txbx>
-                      <wps:bodyPr rot="0" vert="horz" wrap="square" lIns="91440" tIns="45720" rIns="91440" bIns="45720" anchor="t" anchorCtr="0">
-                        <a:noAutofit/>
-                      </wps:bodyPr>
-                    </wps:wsp>
-                  </a:graphicData>
-                </a:graphic>
-              </wp:inline>
-            </w:drawing>
-          </mc:Choice>
-          <mc:Fallback>
-            <w:pict>
-              <v:shapetype w14:anchorId="6FF704A1" id="_x0000_t202" coordsize="21600,21600" o:spt="202" path="m,l,21600r21600,l21600,xe">
-                <v:stroke joinstyle="miter"/>
-                <v:path gradientshapeok="t" o:connecttype="rect"/>
-              </v:shapetype>
-              <v:shape id="Zone de texte 2" o:spid="_x0000_s1026" type="#_x0000_t202" style="width:362.25pt;height:30.75pt;visibility:visible;mso-wrap-style:square;mso-left-percent:-10001;mso-top-percent:-10001;mso-position-horizontal:absolute;mso-position-horizontal-relative:char;mso-position-vertical:absolute;mso-position-vertical-relative:line;mso-left-percent:-10001;mso-top-percent:-10001;v-text-anchor:top" o:gfxdata="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" strokecolor="red" strokeweight="2.25pt">
-                <v:textbox>
-                  <w:txbxContent>
-                    <w:p>
-                      <w:r>
-                        <w:t>Réaliser un test de Ping vers l’adresse IP 8.8.8.8, avec votre machine hôte</w:t>
-                      </w:r>
-                    </w:p>
-                  </w:txbxContent>
-                </v:textbox>
-                <w10:anchorlock/>
-              </v:shape>
-            </w:pict>
-          </mc:Fallback>
-        </mc:AlternateContent>
+      </w:r>
+      <w:r>
+        <w:rPr>
+          <w:noProof/>
+          <w:color w:val="auto"/>
+          <w:lang w:eastAsia="fr-FR" w:bidi="ar-SA"/>
+        </w:rPr>
+        <w:pict>
+          <v:shapetype id="_x0000_t202" coordsize="21600,21600" o:spt="202" path="m,l,21600r21600,l21600,xe">
+            <v:stroke joinstyle="miter"/>
+            <v:path gradientshapeok="t" o:connecttype="rect"/>
+          </v:shapetype>
+          <v:shape id="Zone de texte 2" o:spid="_x0000_s1029" type="#_x0000_t202" style="width:362.25pt;height:30.75pt;visibility:visible;mso-position-horizontal-relative:char;mso-position-vertical-relative:line" o:gfxdata="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" strokecolor="red" strokeweight="2.25pt">
+            <v:textbox>
+              <w:txbxContent>
+                <w:p>
+                  <w:r>
+                    <w:t>Réaliser un test de Ping vers l’adresse IP 8.8.8.8, avec votre machine hôte</w:t>
+                  </w:r>
+                </w:p>
+              </w:txbxContent>
+            </v:textbox>
+            <w10:wrap type="none"/>
+            <w10:anchorlock/>
+          </v:shape>
+        </w:pict>
       </w:r>
       <w:r>
         <w:rPr>
@@ -1315,7 +1127,7 @@
           <w:lang w:eastAsia="fr-FR" w:bidi="ar-SA"/>
         </w:rPr>
         <w:drawing>
-          <wp:inline distT="0" distB="0" distL="0" distR="0" wp14:anchorId="6DC30A4D" wp14:editId="301A9259">
+          <wp:inline distT="0" distB="0" distL="0" distR="0">
             <wp:extent cx="4495800" cy="2143637"/>
             <wp:effectExtent l="0" t="0" r="0" b="9525"/>
             <wp:docPr id="7" name="Image 7"/>
@@ -1333,7 +1145,7 @@
                     <a:blip r:embed="rId12">
                       <a:extLst>
                         <a:ext uri="{28A0092B-C50C-407E-A947-70E740481C1C}">
-                          <a14:useLocalDpi xmlns:a14="http://schemas.microsoft.com/office/drawing/2010/main" val="0"/>
+                          <a14:useLocalDpi xmlns:a14="http://schemas.microsoft.com/office/drawing/2010/main" xmlns:wps="http://schemas.microsoft.com/office/word/2010/wordprocessingShape" xmlns:wpi="http://schemas.microsoft.com/office/word/2010/wordprocessingInk" xmlns:wpg="http://schemas.microsoft.com/office/word/2010/wordprocessingGroup" xmlns:w16se="http://schemas.microsoft.com/office/word/2015/wordml/symex" xmlns:w15="http://schemas.microsoft.com/office/word/2012/wordml" xmlns:w14="http://schemas.microsoft.com/office/word/2010/wordml" xmlns:w="http://schemas.openxmlformats.org/wordprocessingml/2006/main" xmlns:w10="urn:schemas-microsoft-com:office:word" xmlns:wp14="http://schemas.microsoft.com/office/word/2010/wordprocessingDrawing" xmlns:v="urn:schemas-microsoft-com:vml" xmlns:o="urn:schemas-microsoft-com:office:office" xmlns:mc="http://schemas.openxmlformats.org/markup-compatibility/2006" xmlns:cx="http://schemas.microsoft.com/office/drawing/2014/chartex" xmlns:wpc="http://schemas.microsoft.com/office/word/2010/wordprocessingCanvas" xmlns="" val="0"/>
                         </a:ext>
                       </a:extLst>
                     </a:blip>
@@ -1373,79 +1185,29 @@
           <w:color w:val="auto"/>
           <w:lang w:eastAsia="fr-FR" w:bidi="ar-SA"/>
         </w:rPr>
-        <mc:AlternateContent>
-          <mc:Choice Requires="wps">
-            <w:drawing>
-              <wp:inline distT="0" distB="0" distL="0" distR="0" wp14:anchorId="26AA567B" wp14:editId="6FC474FD">
-                <wp:extent cx="4133850" cy="409575"/>
-                <wp:effectExtent l="19050" t="19050" r="19050" b="28575"/>
-                <wp:docPr id="9" name="Zone de texte 2"/>
-                <wp:cNvGraphicFramePr>
-                  <a:graphicFrameLocks xmlns:a="http://schemas.openxmlformats.org/drawingml/2006/main"/>
-                </wp:cNvGraphicFramePr>
-                <a:graphic xmlns:a="http://schemas.openxmlformats.org/drawingml/2006/main">
-                  <a:graphicData uri="http://schemas.microsoft.com/office/word/2010/wordprocessingShape">
-                    <wps:wsp>
-                      <wps:cNvSpPr txBox="1">
-                        <a:spLocks noChangeArrowheads="1"/>
-                      </wps:cNvSpPr>
-                      <wps:spPr bwMode="auto">
-                        <a:xfrm>
-                          <a:off x="0" y="0"/>
-                          <a:ext cx="4133850" cy="409575"/>
-                        </a:xfrm>
-                        <a:prstGeom prst="rect">
-                          <a:avLst/>
-                        </a:prstGeom>
-                        <a:solidFill>
-                          <a:srgbClr val="FFFFFF"/>
-                        </a:solidFill>
-                        <a:ln w="28575">
-                          <a:solidFill>
-                            <a:srgbClr val="FF0000"/>
-                          </a:solidFill>
-                          <a:miter lim="800000"/>
-                          <a:headEnd/>
-                          <a:tailEnd/>
-                        </a:ln>
-                      </wps:spPr>
-                      <wps:txbx>
-                        <w:txbxContent>
-                          <w:p>
-                            <w:r>
-                              <w:t>Ici on a une réponse de la machine avec l’adresse IP 8.8.8.8.</w:t>
-                            </w:r>
-                          </w:p>
-                          <w:p/>
-                        </w:txbxContent>
-                      </wps:txbx>
-                      <wps:bodyPr rot="0" vert="horz" wrap="square" lIns="91440" tIns="45720" rIns="91440" bIns="45720" anchor="t" anchorCtr="0">
-                        <a:noAutofit/>
-                      </wps:bodyPr>
-                    </wps:wsp>
-                  </a:graphicData>
-                </a:graphic>
-              </wp:inline>
-            </w:drawing>
-          </mc:Choice>
-          <mc:Fallback>
-            <w:pict>
-              <v:shape w14:anchorId="26AA567B" id="_x0000_s1027" type="#_x0000_t202" style="width:325.5pt;height:32.25pt;visibility:visible;mso-wrap-style:square;mso-left-percent:-10001;mso-top-percent:-10001;mso-position-horizontal:absolute;mso-position-horizontal-relative:char;mso-position-vertical:absolute;mso-position-vertical-relative:line;mso-left-percent:-10001;mso-top-percent:-10001;v-text-anchor:top" o:gfxdata="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" strokecolor="red" strokeweight="2.25pt">
-                <v:textbox>
-                  <w:txbxContent>
-                    <w:p>
-                      <w:r>
-                        <w:t>Ici on a une réponse de la machine avec l’adresse IP 8.8.8.8.</w:t>
-                      </w:r>
-                    </w:p>
-                    <w:p/>
-                  </w:txbxContent>
-                </v:textbox>
-                <w10:anchorlock/>
-              </v:shape>
-            </w:pict>
-          </mc:Fallback>
-        </mc:AlternateContent>
+      </w:r>
+      <w:r>
+        <w:rPr>
+          <w:noProof/>
+          <w:color w:val="auto"/>
+          <w:lang w:eastAsia="fr-FR" w:bidi="ar-SA"/>
+        </w:rPr>
+        <w:pict>
+          <v:shape id="_x0000_s1028" type="#_x0000_t202" style="width:325.5pt;height:32.25pt;visibility:visible;mso-position-horizontal-relative:char;mso-position-vertical-relative:line" o:gfxdata="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" strokecolor="red" strokeweight="2.25pt">
+            <v:textbox>
+              <w:txbxContent>
+                <w:p>
+                  <w:r>
+                    <w:t>Ici on a une réponse de la machine avec l’adresse IP 8.8.8.8.</w:t>
+                  </w:r>
+                </w:p>
+                <w:p/>
+              </w:txbxContent>
+            </v:textbox>
+            <w10:wrap type="none"/>
+            <w10:anchorlock/>
+          </v:shape>
+        </w:pict>
       </w:r>
     </w:p>
     <w:p>
@@ -1464,7 +1226,7 @@
           <w:lang w:eastAsia="fr-FR" w:bidi="ar-SA"/>
         </w:rPr>
         <w:drawing>
-          <wp:inline distT="0" distB="0" distL="0" distR="0" wp14:anchorId="3276E9E8" wp14:editId="46CEB016">
+          <wp:inline distT="0" distB="0" distL="0" distR="0">
             <wp:extent cx="4591050" cy="2206089"/>
             <wp:effectExtent l="0" t="0" r="0" b="3810"/>
             <wp:docPr id="8" name="Image 8"/>
@@ -1482,7 +1244,7 @@
                     <a:blip r:embed="rId13">
                       <a:extLst>
                         <a:ext uri="{28A0092B-C50C-407E-A947-70E740481C1C}">
-                          <a14:useLocalDpi xmlns:a14="http://schemas.microsoft.com/office/drawing/2010/main" val="0"/>
+                          <a14:useLocalDpi xmlns:a14="http://schemas.microsoft.com/office/drawing/2010/main" xmlns:wps="http://schemas.microsoft.com/office/word/2010/wordprocessingShape" xmlns:wpi="http://schemas.microsoft.com/office/word/2010/wordprocessingInk" xmlns:wpg="http://schemas.microsoft.com/office/word/2010/wordprocessingGroup" xmlns:w16se="http://schemas.microsoft.com/office/word/2015/wordml/symex" xmlns:w15="http://schemas.microsoft.com/office/word/2012/wordml" xmlns:w14="http://schemas.microsoft.com/office/word/2010/wordml" xmlns:w="http://schemas.openxmlformats.org/wordprocessingml/2006/main" xmlns:w10="urn:schemas-microsoft-com:office:word" xmlns:wp14="http://schemas.microsoft.com/office/word/2010/wordprocessingDrawing" xmlns:v="urn:schemas-microsoft-com:vml" xmlns:o="urn:schemas-microsoft-com:office:office" xmlns:mc="http://schemas.openxmlformats.org/markup-compatibility/2006" xmlns:cx="http://schemas.microsoft.com/office/drawing/2014/chartex" xmlns:wpc="http://schemas.microsoft.com/office/word/2010/wordprocessingCanvas" xmlns="" val="0"/>
                         </a:ext>
                       </a:extLst>
                     </a:blip>
@@ -1857,77 +1619,28 @@
           <w:color w:val="auto"/>
           <w:lang w:eastAsia="fr-FR" w:bidi="ar-SA"/>
         </w:rPr>
-        <mc:AlternateContent>
-          <mc:Choice Requires="wps">
-            <w:drawing>
-              <wp:inline distT="0" distB="0" distL="0" distR="0" wp14:anchorId="6BB20CD2" wp14:editId="59FE9FF6">
-                <wp:extent cx="2360930" cy="1404620"/>
-                <wp:effectExtent l="0" t="0" r="20320" b="27305"/>
-                <wp:docPr id="12" name="Zone de texte 2"/>
-                <wp:cNvGraphicFramePr>
-                  <a:graphicFrameLocks xmlns:a="http://schemas.openxmlformats.org/drawingml/2006/main"/>
-                </wp:cNvGraphicFramePr>
-                <a:graphic xmlns:a="http://schemas.openxmlformats.org/drawingml/2006/main">
-                  <a:graphicData uri="http://schemas.microsoft.com/office/word/2010/wordprocessingShape">
-                    <wps:wsp>
-                      <wps:cNvSpPr txBox="1">
-                        <a:spLocks noChangeArrowheads="1"/>
-                      </wps:cNvSpPr>
-                      <wps:spPr bwMode="auto">
-                        <a:xfrm>
-                          <a:off x="0" y="0"/>
-                          <a:ext cx="2360930" cy="1404620"/>
-                        </a:xfrm>
-                        <a:prstGeom prst="rect">
-                          <a:avLst/>
-                        </a:prstGeom>
-                        <a:solidFill>
-                          <a:schemeClr val="accent2"/>
-                        </a:solidFill>
-                        <a:ln w="9525">
-                          <a:solidFill>
-                            <a:srgbClr val="000000"/>
-                          </a:solidFill>
-                          <a:miter lim="800000"/>
-                          <a:headEnd/>
-                          <a:tailEnd/>
-                        </a:ln>
-                      </wps:spPr>
-                      <wps:txbx>
-                        <w:txbxContent>
-                          <w:p>
-                            <w:r>
-                              <w:t>Menu gestion du réseau</w:t>
-                            </w:r>
-                          </w:p>
-                        </w:txbxContent>
-                      </wps:txbx>
-                      <wps:bodyPr rot="0" vert="horz" wrap="square" lIns="91440" tIns="45720" rIns="91440" bIns="45720" anchor="t" anchorCtr="0">
-                        <a:spAutoFit/>
-                      </wps:bodyPr>
-                    </wps:wsp>
-                  </a:graphicData>
-                </a:graphic>
-              </wp:inline>
-            </w:drawing>
-          </mc:Choice>
-          <mc:Fallback>
-            <w:pict>
-              <v:shape w14:anchorId="6BB20CD2" id="_x0000_s1028" type="#_x0000_t202" style="width:185.9pt;height:110.6pt;visibility:visible;mso-wrap-style:square;mso-left-percent:-10001;mso-top-percent:-10001;mso-position-horizontal:absolute;mso-position-horizontal-relative:char;mso-position-vertical:absolute;mso-position-vertical-relative:line;mso-left-percent:-10001;mso-top-percent:-10001;v-text-anchor:top" o:gfxdata="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" fillcolor="#ed7d31 [3205]">
-                <v:textbox style="mso-fit-shape-to-text:t">
-                  <w:txbxContent>
-                    <w:p>
-                      <w:r>
-                        <w:t>Menu gestion du réseau</w:t>
-                      </w:r>
-                    </w:p>
-                  </w:txbxContent>
-                </v:textbox>
-                <w10:anchorlock/>
-              </v:shape>
-            </w:pict>
-          </mc:Fallback>
-        </mc:AlternateContent>
+      </w:r>
+      <w:r>
+        <w:rPr>
+          <w:noProof/>
+          <w:color w:val="auto"/>
+          <w:lang w:eastAsia="fr-FR" w:bidi="ar-SA"/>
+        </w:rPr>
+        <w:pict>
+          <v:shape id="_x0000_s1027" type="#_x0000_t202" style="width:185.9pt;height:110.6pt;visibility:visible;mso-position-horizontal-relative:char;mso-position-vertical-relative:line" o:gfxdata="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" fillcolor="#ed7d31 [3205]">
+            <v:textbox style="mso-fit-shape-to-text:t">
+              <w:txbxContent>
+                <w:p>
+                  <w:r>
+                    <w:t>Menu gestion du réseau</w:t>
+                  </w:r>
+                </w:p>
+              </w:txbxContent>
+            </v:textbox>
+            <w10:wrap type="none"/>
+            <w10:anchorlock/>
+          </v:shape>
+        </w:pict>
       </w:r>
       <w:r>
         <w:rPr>
@@ -1935,7 +1648,7 @@
           <w:lang w:eastAsia="fr-FR" w:bidi="ar-SA"/>
         </w:rPr>
         <w:drawing>
-          <wp:inline distT="0" distB="0" distL="0" distR="0" wp14:anchorId="088285C0" wp14:editId="49FB843F">
+          <wp:inline distT="0" distB="0" distL="0" distR="0">
             <wp:extent cx="4640580" cy="2942590"/>
             <wp:effectExtent l="0" t="0" r="7620" b="0"/>
             <wp:docPr id="11" name="Image 11"/>
@@ -1953,7 +1666,7 @@
                     <a:blip r:embed="rId14">
                       <a:extLst>
                         <a:ext uri="{28A0092B-C50C-407E-A947-70E740481C1C}">
-                          <a14:useLocalDpi xmlns:a14="http://schemas.microsoft.com/office/drawing/2010/main" val="0"/>
+                          <a14:useLocalDpi xmlns:a14="http://schemas.microsoft.com/office/drawing/2010/main" xmlns:wps="http://schemas.microsoft.com/office/word/2010/wordprocessingShape" xmlns:wpi="http://schemas.microsoft.com/office/word/2010/wordprocessingInk" xmlns:wpg="http://schemas.microsoft.com/office/word/2010/wordprocessingGroup" xmlns:w16se="http://schemas.microsoft.com/office/word/2015/wordml/symex" xmlns:w15="http://schemas.microsoft.com/office/word/2012/wordml" xmlns:w14="http://schemas.microsoft.com/office/word/2010/wordml" xmlns:w="http://schemas.openxmlformats.org/wordprocessingml/2006/main" xmlns:w10="urn:schemas-microsoft-com:office:word" xmlns:wp14="http://schemas.microsoft.com/office/word/2010/wordprocessingDrawing" xmlns:v="urn:schemas-microsoft-com:vml" xmlns:o="urn:schemas-microsoft-com:office:office" xmlns:mc="http://schemas.openxmlformats.org/markup-compatibility/2006" xmlns:cx="http://schemas.microsoft.com/office/drawing/2014/chartex" xmlns:wpc="http://schemas.microsoft.com/office/word/2010/wordprocessingCanvas" xmlns="" val="0"/>
                         </a:ext>
                       </a:extLst>
                     </a:blip>
@@ -1991,7 +1704,7 @@
         </w:rPr>
         <w:lastRenderedPageBreak/>
         <w:drawing>
-          <wp:anchor distT="0" distB="0" distL="114300" distR="114300" simplePos="0" relativeHeight="251664384" behindDoc="1" locked="0" layoutInCell="1" allowOverlap="1" wp14:anchorId="667B4D50" wp14:editId="57A308D7">
+          <wp:anchor distT="0" distB="0" distL="114300" distR="114300" simplePos="0" relativeHeight="251664384" behindDoc="1" locked="0" layoutInCell="1" allowOverlap="1">
             <wp:simplePos x="0" y="0"/>
             <wp:positionH relativeFrom="page">
               <wp:posOffset>171450</wp:posOffset>
@@ -2017,7 +1730,7 @@
                     <a:blip r:embed="rId15">
                       <a:extLst>
                         <a:ext uri="{28A0092B-C50C-407E-A947-70E740481C1C}">
-                          <a14:useLocalDpi xmlns:a14="http://schemas.microsoft.com/office/drawing/2010/main" val="0"/>
+                          <a14:useLocalDpi xmlns:a14="http://schemas.microsoft.com/office/drawing/2010/main" xmlns:wps="http://schemas.microsoft.com/office/word/2010/wordprocessingShape" xmlns:wpi="http://schemas.microsoft.com/office/word/2010/wordprocessingInk" xmlns:wpg="http://schemas.microsoft.com/office/word/2010/wordprocessingGroup" xmlns:w16se="http://schemas.microsoft.com/office/word/2015/wordml/symex" xmlns:w15="http://schemas.microsoft.com/office/word/2012/wordml" xmlns:w14="http://schemas.microsoft.com/office/word/2010/wordml" xmlns:w="http://schemas.openxmlformats.org/wordprocessingml/2006/main" xmlns:w10="urn:schemas-microsoft-com:office:word" xmlns:wp14="http://schemas.microsoft.com/office/word/2010/wordprocessingDrawing" xmlns:v="urn:schemas-microsoft-com:vml" xmlns:o="urn:schemas-microsoft-com:office:office" xmlns:mc="http://schemas.openxmlformats.org/markup-compatibility/2006" xmlns:cx="http://schemas.microsoft.com/office/drawing/2014/chartex" xmlns:wpc="http://schemas.microsoft.com/office/word/2010/wordprocessingCanvas" xmlns="" val="0"/>
                         </a:ext>
                       </a:extLst>
                     </a:blip>
@@ -2037,9 +1750,6 @@
                 </pic:pic>
               </a:graphicData>
             </a:graphic>
-            <wp14:sizeRelH relativeFrom="margin">
-              <wp14:pctWidth>0</wp14:pctWidth>
-            </wp14:sizeRelH>
           </wp:anchor>
         </w:drawing>
       </w:r>
@@ -2048,158 +1758,52 @@
           <w:noProof/>
           <w:lang w:eastAsia="fr-FR" w:bidi="ar-SA"/>
         </w:rPr>
-        <mc:AlternateContent>
-          <mc:Choice Requires="wps">
-            <w:drawing>
-              <wp:inline distT="0" distB="0" distL="0" distR="0" wp14:anchorId="66B3C5A5" wp14:editId="267F5495">
-                <wp:extent cx="5740400" cy="397933"/>
-                <wp:effectExtent l="0" t="0" r="12700" b="21590"/>
-                <wp:docPr id="13" name="Zone de texte 2"/>
-                <wp:cNvGraphicFramePr>
-                  <a:graphicFrameLocks xmlns:a="http://schemas.openxmlformats.org/drawingml/2006/main"/>
-                </wp:cNvGraphicFramePr>
-                <a:graphic xmlns:a="http://schemas.openxmlformats.org/drawingml/2006/main">
-                  <a:graphicData uri="http://schemas.microsoft.com/office/word/2010/wordprocessingShape">
-                    <wps:wsp>
-                      <wps:cNvSpPr txBox="1">
-                        <a:spLocks noChangeArrowheads="1"/>
-                      </wps:cNvSpPr>
-                      <wps:spPr bwMode="auto">
-                        <a:xfrm>
-                          <a:off x="0" y="0"/>
-                          <a:ext cx="5740400" cy="397933"/>
-                        </a:xfrm>
-                        <a:prstGeom prst="rect">
-                          <a:avLst/>
-                        </a:prstGeom>
-                        <a:solidFill>
-                          <a:srgbClr val="FFFFFF"/>
-                        </a:solidFill>
-                        <a:ln w="9525">
-                          <a:solidFill>
-                            <a:srgbClr val="000000"/>
-                          </a:solidFill>
-                          <a:miter lim="800000"/>
-                          <a:headEnd/>
-                          <a:tailEnd/>
-                        </a:ln>
-                      </wps:spPr>
-                      <wps:txbx>
-                        <w:txbxContent>
-                          <w:p>
-                            <w:pPr>
-                              <w:ind w:left="708" w:firstLine="708"/>
-                              <w:rPr>
-                                <w:b/>
-                                <w:color w:val="FF0000"/>
-                              </w:rPr>
-                            </w:pPr>
-                            <w:r>
-                              <w:rPr>
-                                <w:b/>
-                                <w:color w:val="FF0000"/>
-                              </w:rPr>
-                              <w:t xml:space="preserve">  </w:t>
-                            </w:r>
-                            <w:r>
-                              <w:rPr>
-                                <w:b/>
-                                <w:color w:val="FF0000"/>
-                              </w:rPr>
-                              <w:t>Penser à bien vérifier</w:t>
-                            </w:r>
-                            <w:r>
-                              <w:rPr>
-                                <w:b/>
-                                <w:color w:val="FF0000"/>
-                              </w:rPr>
-                              <w:t xml:space="preserve"> vos adresse IP</w:t>
-                            </w:r>
-                            <w:r>
-                              <w:rPr>
-                                <w:b/>
-                                <w:color w:val="FF0000"/>
-                              </w:rPr>
-                              <w:t xml:space="preserve"> avant chaque test</w:t>
-                            </w:r>
-                            <w:r>
-                              <w:rPr>
-                                <w:b/>
-                                <w:color w:val="FF0000"/>
-                              </w:rPr>
-                              <w:t xml:space="preserve"> </w:t>
-                            </w:r>
-                          </w:p>
-                        </w:txbxContent>
-                      </wps:txbx>
-                      <wps:bodyPr rot="0" vert="horz" wrap="square" lIns="91440" tIns="45720" rIns="91440" bIns="45720" anchor="t" anchorCtr="0">
-                        <a:noAutofit/>
-                      </wps:bodyPr>
-                    </wps:wsp>
-                  </a:graphicData>
-                </a:graphic>
-              </wp:inline>
-            </w:drawing>
-          </mc:Choice>
-          <mc:Fallback>
-            <w:pict>
-              <v:shape w14:anchorId="66B3C5A5" id="_x0000_s1029" type="#_x0000_t202" style="width:452pt;height:31.35pt;visibility:visible;mso-wrap-style:square;mso-left-percent:-10001;mso-top-percent:-10001;mso-position-horizontal:absolute;mso-position-horizontal-relative:char;mso-position-vertical:absolute;mso-position-vertical-relative:line;mso-left-percent:-10001;mso-top-percent:-10001;v-text-anchor:top" o:gfxdata="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">
-                <v:textbox>
-                  <w:txbxContent>
-                    <w:p>
-                      <w:pPr>
-                        <w:ind w:left="708" w:firstLine="708"/>
-                        <w:rPr>
-                          <w:b/>
-                          <w:color w:val="FF0000"/>
-                        </w:rPr>
-                      </w:pPr>
-                      <w:r>
-                        <w:rPr>
-                          <w:b/>
-                          <w:color w:val="FF0000"/>
-                        </w:rPr>
-                        <w:t xml:space="preserve">  </w:t>
-                      </w:r>
-                      <w:r>
-                        <w:rPr>
-                          <w:b/>
-                          <w:color w:val="FF0000"/>
-                        </w:rPr>
-                        <w:t>Penser à bien vérifier</w:t>
-                      </w:r>
-                      <w:r>
-                        <w:rPr>
-                          <w:b/>
-                          <w:color w:val="FF0000"/>
-                        </w:rPr>
-                        <w:t xml:space="preserve"> vos adresse IP</w:t>
-                      </w:r>
-                      <w:r>
-                        <w:rPr>
-                          <w:b/>
-                          <w:color w:val="FF0000"/>
-                        </w:rPr>
-                        <w:t xml:space="preserve"> avant chaque test</w:t>
-                      </w:r>
-                      <w:r>
-                        <w:rPr>
-                          <w:b/>
-                          <w:color w:val="FF0000"/>
-                        </w:rPr>
-                        <w:t xml:space="preserve"> </w:t>
-                      </w:r>
-                    </w:p>
-                  </w:txbxContent>
-                </v:textbox>
-                <w10:anchorlock/>
-              </v:shape>
-            </w:pict>
-          </mc:Fallback>
-        </mc:AlternateContent>
-      </w:r>
-      <w:r>
-        <w:t xml:space="preserve">   </w:t>
+      </w:r>
+      <w:r>
+        <w:rPr>
+          <w:noProof/>
+          <w:lang w:eastAsia="fr-FR" w:bidi="ar-SA"/>
+        </w:rPr>
+        <w:pict>
+          <v:shape id="_x0000_s1026" type="#_x0000_t202" style="width:452pt;height:31.35pt;visibility:visible;mso-position-horizontal-relative:char;mso-position-vertical-relative:line" o:gfxdata="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">
+            <v:textbox>
+              <w:txbxContent>
+                <w:p>
+                  <w:pPr>
+                    <w:ind w:left="708" w:firstLine="708"/>
+                    <w:rPr>
+                      <w:b/>
+                      <w:color w:val="FF0000"/>
+                    </w:rPr>
+                  </w:pPr>
+                  <w:r>
+                    <w:rPr>
+                      <w:b/>
+                      <w:color w:val="FF0000"/>
+                    </w:rPr>
+                    <w:t>Penser à bien vérifier</w:t>
+                  </w:r>
+                  <w:r>
+                    <w:rPr>
+                      <w:b/>
+                      <w:color w:val="FF0000"/>
+                    </w:rPr>
+                    <w:t xml:space="preserve"> vos adresse IP</w:t>
+                  </w:r>
+                  <w:r>
+                    <w:rPr>
+                      <w:b/>
+                      <w:color w:val="FF0000"/>
+                    </w:rPr>
+                    <w:t xml:space="preserve"> avant chaque test</w:t>
+                  </w:r>
+                </w:p>
+              </w:txbxContent>
+            </v:textbox>
+            <w10:wrap type="none"/>
+            <w10:anchorlock/>
+          </v:shape>
+        </w:pict>
       </w:r>
     </w:p>
     <w:p>
@@ -2223,7 +1827,7 @@
       <w:tblPr>
         <w:tblStyle w:val="Grilledutableau"/>
         <w:tblW w:w="0" w:type="auto"/>
-        <w:tblLook w:val="04A0" w:firstRow="1" w:lastRow="0" w:firstColumn="1" w:lastColumn="0" w:noHBand="0" w:noVBand="1"/>
+        <w:tblLook w:val="04A0"/>
       </w:tblPr>
       <w:tblGrid>
         <w:gridCol w:w="9060"/>
@@ -2309,7 +1913,7 @@
       <w:tblPr>
         <w:tblStyle w:val="Grilledutableau"/>
         <w:tblW w:w="0" w:type="auto"/>
-        <w:tblLook w:val="04A0" w:firstRow="1" w:lastRow="0" w:firstColumn="1" w:lastColumn="0" w:noHBand="0" w:noVBand="1"/>
+        <w:tblLook w:val="04A0"/>
       </w:tblPr>
       <w:tblGrid>
         <w:gridCol w:w="9060"/>
@@ -2383,7 +1987,7 @@
       <w:tblPr>
         <w:tblStyle w:val="Grilledutableau"/>
         <w:tblW w:w="0" w:type="auto"/>
-        <w:tblLook w:val="04A0" w:firstRow="1" w:lastRow="0" w:firstColumn="1" w:lastColumn="0" w:noHBand="0" w:noVBand="1"/>
+        <w:tblLook w:val="04A0"/>
       </w:tblPr>
       <w:tblGrid>
         <w:gridCol w:w="9060"/>
@@ -2438,26 +2042,14 @@
         <w:rPr>
           <w:color w:val="auto"/>
         </w:rPr>
-        <w:t>Scénario 4 :</w:t>
-      </w:r>
-      <w:r>
-        <w:rPr>
-          <w:color w:val="auto"/>
-        </w:rPr>
-        <w:t xml:space="preserve"> </w:t>
-      </w:r>
-      <w:r>
-        <w:rPr>
-          <w:color w:val="auto"/>
-        </w:rPr>
-        <w:t>Configurer les VM serveur et client en mode ‘’Privé’’ puis faire Ping les 2 machines entre elle puis avec la machine hôtes. Cela fonctionne-t-il ? Pourquoi ?</w:t>
+        <w:t>Scénario 4 :Configurer les VM serveur et client en mode ‘’Privé’’ puis faire Ping les 2 machines entre elle puis avec la machine hôtes. Cela fonctionne-t-il ? Pourquoi ?</w:t>
       </w:r>
     </w:p>
     <w:tbl>
       <w:tblPr>
         <w:tblStyle w:val="Grilledutableau"/>
         <w:tblW w:w="0" w:type="auto"/>
-        <w:tblLook w:val="04A0" w:firstRow="1" w:lastRow="0" w:firstColumn="1" w:lastColumn="0" w:noHBand="0" w:noVBand="1"/>
+        <w:tblLook w:val="04A0"/>
       </w:tblPr>
       <w:tblGrid>
         <w:gridCol w:w="9060"/>
@@ -2489,12 +2081,6 @@
               </w:rPr>
               <w:t>IP dynamique et viser l’IP réseau de l’hôte</w:t>
             </w:r>
-            <w:r>
-              <w:rPr>
-                <w:color w:val="auto"/>
-              </w:rPr>
-              <w:t xml:space="preserve"> </w:t>
-            </w:r>
           </w:p>
         </w:tc>
       </w:tr>
@@ -2524,26 +2110,14 @@
         <w:rPr>
           <w:color w:val="auto"/>
         </w:rPr>
-        <w:t>Scénario 5 :</w:t>
-      </w:r>
-      <w:r>
-        <w:rPr>
-          <w:color w:val="auto"/>
-        </w:rPr>
-        <w:t xml:space="preserve"> </w:t>
-      </w:r>
-      <w:r>
-        <w:rPr>
-          <w:color w:val="auto"/>
-        </w:rPr>
-        <w:t>Configurer la VM serveur ‘’Pont’’ et le client en mode ‘’NAT’’ puis faire Ping les 2 machines entre elle puis avec la machine hôtes. Cela fonctionne-t-il ? Pourquoi ?</w:t>
+        <w:t>Scénario 5 :Configurer la VM serveur ‘’Pont’’ et le client en mode ‘’NAT’’ puis faire Ping les 2 machines entre elle puis avec la machine hôtes. Cela fonctionne-t-il ? Pourquoi ?</w:t>
       </w:r>
     </w:p>
     <w:tbl>
       <w:tblPr>
         <w:tblStyle w:val="Grilledutableau"/>
         <w:tblW w:w="0" w:type="auto"/>
-        <w:tblLook w:val="04A0" w:firstRow="1" w:lastRow="0" w:firstColumn="1" w:lastColumn="0" w:noHBand="0" w:noVBand="1"/>
+        <w:tblLook w:val="04A0"/>
       </w:tblPr>
       <w:tblGrid>
         <w:gridCol w:w="9060"/>
@@ -2598,26 +2172,14 @@
         <w:rPr>
           <w:color w:val="auto"/>
         </w:rPr>
-        <w:t>Scénario 6 :</w:t>
-      </w:r>
-      <w:r>
-        <w:rPr>
-          <w:color w:val="auto"/>
-        </w:rPr>
-        <w:t xml:space="preserve"> </w:t>
-      </w:r>
-      <w:r>
-        <w:rPr>
-          <w:color w:val="auto"/>
-        </w:rPr>
-        <w:t>Configurer la VM serveur ‘’Pont’’ et le client en mode ‘’Interne’’ puis faire Ping les 2 machines entre elle puis avec la machine hôtes. Cela fonctionne-t-il ? Pourquoi ?</w:t>
+        <w:t>Scénario 6 :Configurer la VM serveur ‘’Pont’’ et le client en mode ‘’Interne’’ puis faire Ping les 2 machines entre elle puis avec la machine hôtes. Cela fonctionne-t-il ? Pourquoi ?</w:t>
       </w:r>
     </w:p>
     <w:tbl>
       <w:tblPr>
         <w:tblStyle w:val="Grilledutableau"/>
         <w:tblW w:w="0" w:type="auto"/>
-        <w:tblLook w:val="04A0" w:firstRow="1" w:lastRow="0" w:firstColumn="1" w:lastColumn="0" w:noHBand="0" w:noVBand="1"/>
+        <w:tblLook w:val="04A0"/>
       </w:tblPr>
       <w:tblGrid>
         <w:gridCol w:w="9060"/>
@@ -2641,6 +2203,7 @@
               <w:rPr>
                 <w:color w:val="auto"/>
               </w:rPr>
+              <w:lastRenderedPageBreak/>
               <w:t>VM serveur peut communiquer avec tout le monde- VM client non</w:t>
             </w:r>
           </w:p>
@@ -2672,27 +2235,14 @@
         <w:rPr>
           <w:color w:val="auto"/>
         </w:rPr>
-        <w:lastRenderedPageBreak/>
-        <w:t>Scénario 7 :</w:t>
-      </w:r>
-      <w:r>
-        <w:rPr>
-          <w:color w:val="auto"/>
-        </w:rPr>
-        <w:t xml:space="preserve"> </w:t>
-      </w:r>
-      <w:r>
-        <w:rPr>
-          <w:color w:val="auto"/>
-        </w:rPr>
-        <w:t>Configurer la VM serveur ‘’Interne’’ et le client en mode ‘’Privé’’ puis faire Ping les 2 machines entre elle puis avec la machine hôtes. Cela fonctionne-t-il ? Pourquoi ?</w:t>
+        <w:t>Scénario 7 :Configurer la VM serveur ‘’Interne’’ et le client en mode ‘’Privé’’ puis faire Ping les 2 machines entre elle puis avec la machine hôtes. Cela fonctionne-t-il ? Pourquoi ?</w:t>
       </w:r>
     </w:p>
     <w:tbl>
       <w:tblPr>
         <w:tblStyle w:val="Grilledutableau"/>
         <w:tblW w:w="0" w:type="auto"/>
-        <w:tblLook w:val="04A0" w:firstRow="1" w:lastRow="0" w:firstColumn="1" w:lastColumn="0" w:noHBand="0" w:noVBand="1"/>
+        <w:tblLook w:val="04A0"/>
       </w:tblPr>
       <w:tblGrid>
         <w:gridCol w:w="9060"/>
@@ -3460,7 +3010,7 @@
           <w:lang w:eastAsia="fr-FR" w:bidi="ar-SA"/>
         </w:rPr>
         <w:drawing>
-          <wp:anchor distT="0" distB="0" distL="114300" distR="114300" simplePos="0" relativeHeight="251665408" behindDoc="1" locked="0" layoutInCell="1" allowOverlap="1" wp14:anchorId="1636F05C" wp14:editId="54AFA6D4">
+          <wp:anchor distT="0" distB="0" distL="114300" distR="114300" simplePos="0" relativeHeight="251665408" behindDoc="1" locked="0" layoutInCell="1" allowOverlap="1">
             <wp:simplePos x="0" y="0"/>
             <wp:positionH relativeFrom="margin">
               <wp:posOffset>403225</wp:posOffset>
@@ -3486,7 +3036,7 @@
                     <a:blip r:embed="rId16">
                       <a:extLst>
                         <a:ext uri="{28A0092B-C50C-407E-A947-70E740481C1C}">
-                          <a14:useLocalDpi xmlns:a14="http://schemas.microsoft.com/office/drawing/2010/main" val="0"/>
+                          <a14:useLocalDpi xmlns:a14="http://schemas.microsoft.com/office/drawing/2010/main" xmlns:wps="http://schemas.microsoft.com/office/word/2010/wordprocessingShape" xmlns:wpi="http://schemas.microsoft.com/office/word/2010/wordprocessingInk" xmlns:wpg="http://schemas.microsoft.com/office/word/2010/wordprocessingGroup" xmlns:w16se="http://schemas.microsoft.com/office/word/2015/wordml/symex" xmlns:w15="http://schemas.microsoft.com/office/word/2012/wordml" xmlns:w14="http://schemas.microsoft.com/office/word/2010/wordml" xmlns:w="http://schemas.openxmlformats.org/wordprocessingml/2006/main" xmlns:w10="urn:schemas-microsoft-com:office:word" xmlns:wp14="http://schemas.microsoft.com/office/word/2010/wordprocessingDrawing" xmlns:v="urn:schemas-microsoft-com:vml" xmlns:o="urn:schemas-microsoft-com:office:office" xmlns:mc="http://schemas.openxmlformats.org/markup-compatibility/2006" xmlns:cx="http://schemas.microsoft.com/office/drawing/2014/chartex" xmlns:wpc="http://schemas.microsoft.com/office/word/2010/wordprocessingCanvas" xmlns="" val="0"/>
                         </a:ext>
                       </a:extLst>
                     </a:blip>
@@ -3577,7 +3127,7 @@
           <w:b/>
           <w:szCs w:val="22"/>
         </w:rPr>
-        <w:t xml:space="preserve"> </w:t>
+        <w:tab/>
       </w:r>
       <w:r>
         <w:rPr>
@@ -3641,31 +3191,7 @@
           <w:b/>
           <w:szCs w:val="22"/>
         </w:rPr>
-        <w:tab/>
-      </w:r>
-      <w:r>
-        <w:rPr>
-          <w:rFonts w:cstheme="minorHAnsi"/>
-          <w:b/>
-          <w:szCs w:val="22"/>
-        </w:rPr>
         <w:t>FIN</w:t>
-      </w:r>
-      <w:r>
-        <w:rPr>
-          <w:rFonts w:cstheme="minorHAnsi"/>
-          <w:b/>
-          <w:szCs w:val="22"/>
-        </w:rPr>
-        <w:t xml:space="preserve"> </w:t>
-      </w:r>
-      <w:r>
-        <w:rPr>
-          <w:rFonts w:cstheme="minorHAnsi"/>
-          <w:b/>
-          <w:szCs w:val="22"/>
-        </w:rPr>
-        <w:t xml:space="preserve"> </w:t>
       </w:r>
     </w:p>
     <w:p>
@@ -3704,7 +3230,7 @@
 </file>
 
 <file path=word/endnotes.xml><?xml version="1.0" encoding="utf-8"?>
-<w:endnotes xmlns:wpc="http://schemas.microsoft.com/office/word/2010/wordprocessingCanvas" xmlns:cx="http://schemas.microsoft.com/office/drawing/2014/chartex" xmlns:mc="http://schemas.openxmlformats.org/markup-compatibility/2006" xmlns:o="urn:schemas-microsoft-com:office:office" xmlns:r="http://schemas.openxmlformats.org/officeDocument/2006/relationships" xmlns:m="http://schemas.openxmlformats.org/officeDocument/2006/math" xmlns:v="urn:schemas-microsoft-com:vml" xmlns:wp14="http://schemas.microsoft.com/office/word/2010/wordprocessingDrawing" xmlns:wp="http://schemas.openxmlformats.org/drawingml/2006/wordprocessingDrawing" xmlns:w10="urn:schemas-microsoft-com:office:word" xmlns:w="http://schemas.openxmlformats.org/wordprocessingml/2006/main" xmlns:w14="http://schemas.microsoft.com/office/word/2010/wordml" xmlns:w15="http://schemas.microsoft.com/office/word/2012/wordml" xmlns:w16se="http://schemas.microsoft.com/office/word/2015/wordml/symex" xmlns:wpg="http://schemas.microsoft.com/office/word/2010/wordprocessingGroup" xmlns:wpi="http://schemas.microsoft.com/office/word/2010/wordprocessingInk" xmlns:wne="http://schemas.microsoft.com/office/word/2006/wordml" xmlns:wps="http://schemas.microsoft.com/office/word/2010/wordprocessingShape" mc:Ignorable="w14 w15 w16se wp14">
+<w:endnotes xmlns:ve="http://schemas.openxmlformats.org/markup-compatibility/2006" xmlns:o="urn:schemas-microsoft-com:office:office" xmlns:r="http://schemas.openxmlformats.org/officeDocument/2006/relationships" xmlns:m="http://schemas.openxmlformats.org/officeDocument/2006/math" xmlns:v="urn:schemas-microsoft-com:vml" xmlns:wp="http://schemas.openxmlformats.org/drawingml/2006/wordprocessingDrawing" xmlns:w10="urn:schemas-microsoft-com:office:word" xmlns:w="http://schemas.openxmlformats.org/wordprocessingml/2006/main" xmlns:wne="http://schemas.microsoft.com/office/word/2006/wordml">
   <w:endnote w:type="separator" w:id="-1">
     <w:p>
       <w:pPr>
@@ -3729,7 +3255,7 @@
 </file>
 
 <file path=word/footer1.xml><?xml version="1.0" encoding="utf-8"?>
-<w:ftr xmlns:wpc="http://schemas.microsoft.com/office/word/2010/wordprocessingCanvas" xmlns:cx="http://schemas.microsoft.com/office/drawing/2014/chartex" xmlns:mc="http://schemas.openxmlformats.org/markup-compatibility/2006" xmlns:o="urn:schemas-microsoft-com:office:office" xmlns:r="http://schemas.openxmlformats.org/officeDocument/2006/relationships" xmlns:m="http://schemas.openxmlformats.org/officeDocument/2006/math" xmlns:v="urn:schemas-microsoft-com:vml" xmlns:wp14="http://schemas.microsoft.com/office/word/2010/wordprocessingDrawing" xmlns:wp="http://schemas.openxmlformats.org/drawingml/2006/wordprocessingDrawing" xmlns:w10="urn:schemas-microsoft-com:office:word" xmlns:w="http://schemas.openxmlformats.org/wordprocessingml/2006/main" xmlns:w14="http://schemas.microsoft.com/office/word/2010/wordml" xmlns:w15="http://schemas.microsoft.com/office/word/2012/wordml" xmlns:w16se="http://schemas.microsoft.com/office/word/2015/wordml/symex" xmlns:wpg="http://schemas.microsoft.com/office/word/2010/wordprocessingGroup" xmlns:wpi="http://schemas.microsoft.com/office/word/2010/wordprocessingInk" xmlns:wne="http://schemas.microsoft.com/office/word/2006/wordml" xmlns:wps="http://schemas.microsoft.com/office/word/2010/wordprocessingShape" mc:Ignorable="w14 w15 w16se wp14">
+<w:ftr xmlns:ve="http://schemas.openxmlformats.org/markup-compatibility/2006" xmlns:o="urn:schemas-microsoft-com:office:office" xmlns:r="http://schemas.openxmlformats.org/officeDocument/2006/relationships" xmlns:m="http://schemas.openxmlformats.org/officeDocument/2006/math" xmlns:v="urn:schemas-microsoft-com:vml" xmlns:wp="http://schemas.openxmlformats.org/drawingml/2006/wordprocessingDrawing" xmlns:w10="urn:schemas-microsoft-com:office:word" xmlns:w="http://schemas.openxmlformats.org/wordprocessingml/2006/main" xmlns:wne="http://schemas.microsoft.com/office/word/2006/wordml">
   <w:p>
     <w:pPr>
       <w:pStyle w:val="Pieddepage"/>
@@ -3741,157 +3267,57 @@
         <w:sz w:val="36"/>
         <w:lang w:eastAsia="fr-FR"/>
       </w:rPr>
-      <mc:AlternateContent>
-        <mc:Choice Requires="wps">
-          <w:drawing>
-            <wp:anchor distT="45720" distB="45720" distL="114300" distR="114300" simplePos="0" relativeHeight="251667456" behindDoc="0" locked="0" layoutInCell="1" allowOverlap="1" wp14:anchorId="5713BFD4" wp14:editId="44655C15">
-              <wp:simplePos x="0" y="0"/>
-              <wp:positionH relativeFrom="rightMargin">
-                <wp:posOffset>426720</wp:posOffset>
-              </wp:positionH>
-              <wp:positionV relativeFrom="paragraph">
-                <wp:posOffset>17780</wp:posOffset>
-              </wp:positionV>
-              <wp:extent cx="409575" cy="375920"/>
-              <wp:effectExtent l="0" t="0" r="0" b="5080"/>
-              <wp:wrapSquare wrapText="bothSides"/>
-              <wp:docPr id="217" name="Zone de texte 2"/>
-              <wp:cNvGraphicFramePr>
-                <a:graphicFrameLocks xmlns:a="http://schemas.openxmlformats.org/drawingml/2006/main"/>
-              </wp:cNvGraphicFramePr>
-              <a:graphic xmlns:a="http://schemas.openxmlformats.org/drawingml/2006/main">
-                <a:graphicData uri="http://schemas.microsoft.com/office/word/2010/wordprocessingShape">
-                  <wps:wsp>
-                    <wps:cNvSpPr txBox="1">
-                      <a:spLocks noChangeArrowheads="1"/>
-                    </wps:cNvSpPr>
-                    <wps:spPr bwMode="auto">
-                      <a:xfrm>
-                        <a:off x="0" y="0"/>
-                        <a:ext cx="409575" cy="375920"/>
-                      </a:xfrm>
-                      <a:prstGeom prst="rect">
-                        <a:avLst/>
-                      </a:prstGeom>
-                      <a:noFill/>
-                      <a:ln w="9525">
-                        <a:noFill/>
-                        <a:miter lim="800000"/>
-                        <a:headEnd/>
-                        <a:tailEnd/>
-                      </a:ln>
-                    </wps:spPr>
-                    <wps:txbx>
-                      <w:txbxContent>
-                        <w:p>
-                          <w:pPr>
-                            <w:rPr>
-                              <w:color w:val="FFFFFF" w:themeColor="background1"/>
-                            </w:rPr>
-                          </w:pPr>
-                          <w:r>
-                            <w:rPr>
-                              <w:color w:val="FFFFFF" w:themeColor="background1"/>
-                            </w:rPr>
-                            <w:fldChar w:fldCharType="begin"/>
-                          </w:r>
-                          <w:r>
-                            <w:rPr>
-                              <w:color w:val="FFFFFF" w:themeColor="background1"/>
-                            </w:rPr>
-                            <w:instrText>PAGE   \* MERGEFORMAT</w:instrText>
-                          </w:r>
-                          <w:r>
-                            <w:rPr>
-                              <w:color w:val="FFFFFF" w:themeColor="background1"/>
-                            </w:rPr>
-                            <w:fldChar w:fldCharType="separate"/>
-                          </w:r>
-                          <w:r>
-                            <w:rPr>
-                              <w:noProof/>
-                              <w:color w:val="FFFFFF" w:themeColor="background1"/>
-                            </w:rPr>
-                            <w:t>6</w:t>
-                          </w:r>
-                          <w:r>
-                            <w:rPr>
-                              <w:color w:val="FFFFFF" w:themeColor="background1"/>
-                            </w:rPr>
-                            <w:fldChar w:fldCharType="end"/>
-                          </w:r>
-                        </w:p>
-                      </w:txbxContent>
-                    </wps:txbx>
-                    <wps:bodyPr rot="0" vert="horz" wrap="square" lIns="91440" tIns="45720" rIns="91440" bIns="45720" anchor="t" anchorCtr="0">
-                      <a:noAutofit/>
-                    </wps:bodyPr>
-                  </wps:wsp>
-                </a:graphicData>
-              </a:graphic>
-              <wp14:sizeRelH relativeFrom="margin">
-                <wp14:pctWidth>0</wp14:pctWidth>
-              </wp14:sizeRelH>
-              <wp14:sizeRelV relativeFrom="margin">
-                <wp14:pctHeight>0</wp14:pctHeight>
-              </wp14:sizeRelV>
-            </wp:anchor>
-          </w:drawing>
-        </mc:Choice>
-        <mc:Fallback>
-          <w:pict>
-            <v:shapetype w14:anchorId="5713BFD4" id="_x0000_t202" coordsize="21600,21600" o:spt="202" path="m,l,21600r21600,l21600,xe">
-              <v:stroke joinstyle="miter"/>
-              <v:path gradientshapeok="t" o:connecttype="rect"/>
-            </v:shapetype>
-            <v:shape id="_x0000_s1030" type="#_x0000_t202" style="position:absolute;margin-left:33.6pt;margin-top:1.4pt;width:32.25pt;height:29.6pt;z-index:251667456;visibility:visible;mso-wrap-style:square;mso-width-percent:0;mso-height-percent:0;mso-wrap-distance-left:9pt;mso-wrap-distance-top:3.6pt;mso-wrap-distance-right:9pt;mso-wrap-distance-bottom:3.6pt;mso-position-horizontal:absolute;mso-position-horizontal-relative:right-margin-area;mso-position-vertical:absolute;mso-position-vertical-relative:text;mso-width-percent:0;mso-height-percent:0;mso-width-relative:margin;mso-height-relative:margin;v-text-anchor:top" o:gfxdata="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" filled="f" stroked="f">
-              <v:textbox>
-                <w:txbxContent>
-                  <w:p>
-                    <w:pPr>
-                      <w:rPr>
-                        <w:color w:val="FFFFFF" w:themeColor="background1"/>
-                      </w:rPr>
-                    </w:pPr>
-                    <w:r>
-                      <w:rPr>
-                        <w:color w:val="FFFFFF" w:themeColor="background1"/>
-                      </w:rPr>
-                      <w:fldChar w:fldCharType="begin"/>
-                    </w:r>
-                    <w:r>
-                      <w:rPr>
-                        <w:color w:val="FFFFFF" w:themeColor="background1"/>
-                      </w:rPr>
-                      <w:instrText>PAGE   \* MERGEFORMAT</w:instrText>
-                    </w:r>
-                    <w:r>
-                      <w:rPr>
-                        <w:color w:val="FFFFFF" w:themeColor="background1"/>
-                      </w:rPr>
-                      <w:fldChar w:fldCharType="separate"/>
-                    </w:r>
-                    <w:r>
-                      <w:rPr>
-                        <w:noProof/>
-                        <w:color w:val="FFFFFF" w:themeColor="background1"/>
-                      </w:rPr>
-                      <w:t>6</w:t>
-                    </w:r>
-                    <w:r>
-                      <w:rPr>
-                        <w:color w:val="FFFFFF" w:themeColor="background1"/>
-                      </w:rPr>
-                      <w:fldChar w:fldCharType="end"/>
-                    </w:r>
-                  </w:p>
-                </w:txbxContent>
-              </v:textbox>
-              <w10:wrap type="square" anchorx="margin"/>
-            </v:shape>
-          </w:pict>
-        </mc:Fallback>
-      </mc:AlternateContent>
+      <w:pict>
+        <v:shapetype id="_x0000_t202" coordsize="21600,21600" o:spt="202" path="m,l,21600r21600,l21600,xe">
+          <v:stroke joinstyle="miter"/>
+          <v:path gradientshapeok="t" o:connecttype="rect"/>
+        </v:shapetype>
+        <v:shape id="_x0000_s4100" type="#_x0000_t202" style="position:absolute;margin-left:33.6pt;margin-top:1.4pt;width:32.25pt;height:29.6pt;z-index:251667456;visibility:visible;mso-wrap-distance-top:3.6pt;mso-wrap-distance-bottom:3.6pt;mso-position-horizontal-relative:right-margin-area;mso-width-relative:margin;mso-height-relative:margin" o:gfxdata="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" filled="f" stroked="f">
+          <v:textbox>
+            <w:txbxContent>
+              <w:p>
+                <w:pPr>
+                  <w:rPr>
+                    <w:color w:val="FFFFFF" w:themeColor="background1"/>
+                  </w:rPr>
+                </w:pPr>
+                <w:r>
+                  <w:rPr>
+                    <w:color w:val="FFFFFF" w:themeColor="background1"/>
+                  </w:rPr>
+                  <w:fldChar w:fldCharType="begin"/>
+                </w:r>
+                <w:r>
+                  <w:rPr>
+                    <w:color w:val="FFFFFF" w:themeColor="background1"/>
+                  </w:rPr>
+                  <w:instrText>PAGE   \* MERGEFORMAT</w:instrText>
+                </w:r>
+                <w:r>
+                  <w:rPr>
+                    <w:color w:val="FFFFFF" w:themeColor="background1"/>
+                  </w:rPr>
+                  <w:fldChar w:fldCharType="separate"/>
+                </w:r>
+                <w:r>
+                  <w:rPr>
+                    <w:noProof/>
+                    <w:color w:val="FFFFFF" w:themeColor="background1"/>
+                  </w:rPr>
+                  <w:t>1</w:t>
+                </w:r>
+                <w:r>
+                  <w:rPr>
+                    <w:color w:val="FFFFFF" w:themeColor="background1"/>
+                  </w:rPr>
+                  <w:fldChar w:fldCharType="end"/>
+                </w:r>
+              </w:p>
+            </w:txbxContent>
+          </v:textbox>
+          <w10:wrap type="square" anchorx="margin"/>
+        </v:shape>
+      </w:pict>
     </w:r>
     <w:r>
       <w:rPr>
@@ -3899,7 +3325,7 @@
         <w:lang w:eastAsia="fr-FR"/>
       </w:rPr>
       <w:drawing>
-        <wp:anchor distT="0" distB="0" distL="114300" distR="114300" simplePos="0" relativeHeight="251665408" behindDoc="1" locked="0" layoutInCell="1" allowOverlap="1" wp14:anchorId="0748C903" wp14:editId="7AAA9424">
+        <wp:anchor distT="0" distB="0" distL="114300" distR="114300" simplePos="0" relativeHeight="251665408" behindDoc="1" locked="0" layoutInCell="1" allowOverlap="1">
           <wp:simplePos x="0" y="0"/>
           <wp:positionH relativeFrom="page">
             <wp:posOffset>9525</wp:posOffset>
@@ -3927,7 +3353,7 @@
                   <a:blip r:embed="rId1">
                     <a:extLst>
                       <a:ext uri="{28A0092B-C50C-407E-A947-70E740481C1C}">
-                        <a14:useLocalDpi xmlns:a14="http://schemas.microsoft.com/office/drawing/2010/main" val="0"/>
+                        <a14:useLocalDpi xmlns:a14="http://schemas.microsoft.com/office/drawing/2010/main" xmlns:wps="http://schemas.microsoft.com/office/word/2010/wordprocessingShape" xmlns:wpi="http://schemas.microsoft.com/office/word/2010/wordprocessingInk" xmlns:wpg="http://schemas.microsoft.com/office/word/2010/wordprocessingGroup" xmlns:w16se="http://schemas.microsoft.com/office/word/2015/wordml/symex" xmlns:w15="http://schemas.microsoft.com/office/word/2012/wordml" xmlns:w14="http://schemas.microsoft.com/office/word/2010/wordml" xmlns:w="http://schemas.openxmlformats.org/wordprocessingml/2006/main" xmlns:w10="urn:schemas-microsoft-com:office:word" xmlns:wp14="http://schemas.microsoft.com/office/word/2010/wordprocessingDrawing" xmlns:v="urn:schemas-microsoft-com:vml" xmlns:o="urn:schemas-microsoft-com:office:office" xmlns:mc="http://schemas.openxmlformats.org/markup-compatibility/2006" xmlns:cx="http://schemas.microsoft.com/office/drawing/2014/chartex" xmlns:wpc="http://schemas.microsoft.com/office/word/2010/wordprocessingCanvas" xmlns="" val="0"/>
                       </a:ext>
                     </a:extLst>
                   </a:blip>
@@ -3955,19 +3381,13 @@
                   </a:effectLst>
                   <a:extLst>
                     <a:ext uri="{53640926-AAD7-44D8-BBD7-CCE9431645EC}">
-                      <a14:shadowObscured xmlns:a14="http://schemas.microsoft.com/office/drawing/2010/main"/>
+                      <a14:shadowObscured xmlns:a14="http://schemas.microsoft.com/office/drawing/2010/main" xmlns:wps="http://schemas.microsoft.com/office/word/2010/wordprocessingShape" xmlns:wpi="http://schemas.microsoft.com/office/word/2010/wordprocessingInk" xmlns:wpg="http://schemas.microsoft.com/office/word/2010/wordprocessingGroup" xmlns:w16se="http://schemas.microsoft.com/office/word/2015/wordml/symex" xmlns:w15="http://schemas.microsoft.com/office/word/2012/wordml" xmlns:w14="http://schemas.microsoft.com/office/word/2010/wordml" xmlns:w="http://schemas.openxmlformats.org/wordprocessingml/2006/main" xmlns:w10="urn:schemas-microsoft-com:office:word" xmlns:wp14="http://schemas.microsoft.com/office/word/2010/wordprocessingDrawing" xmlns:v="urn:schemas-microsoft-com:vml" xmlns:o="urn:schemas-microsoft-com:office:office" xmlns:mc="http://schemas.openxmlformats.org/markup-compatibility/2006" xmlns:cx="http://schemas.microsoft.com/office/drawing/2014/chartex" xmlns:wpc="http://schemas.microsoft.com/office/word/2010/wordprocessingCanvas" xmlns=""/>
                     </a:ext>
                   </a:extLst>
                 </pic:spPr>
               </pic:pic>
             </a:graphicData>
           </a:graphic>
-          <wp14:sizeRelH relativeFrom="margin">
-            <wp14:pctWidth>0</wp14:pctWidth>
-          </wp14:sizeRelH>
-          <wp14:sizeRelV relativeFrom="margin">
-            <wp14:pctHeight>0</wp14:pctHeight>
-          </wp14:sizeRelV>
         </wp:anchor>
       </w:drawing>
     </w:r>
@@ -3976,446 +3396,162 @@
         <w:noProof/>
         <w:lang w:eastAsia="fr-FR"/>
       </w:rPr>
-      <mc:AlternateContent>
-        <mc:Choice Requires="wps">
-          <w:drawing>
-            <wp:anchor distT="0" distB="0" distL="114300" distR="114300" simplePos="0" relativeHeight="251659264" behindDoc="0" locked="0" layoutInCell="1" allowOverlap="1" wp14:anchorId="753FCE74" wp14:editId="6352E60C">
-              <wp:simplePos x="0" y="0"/>
-              <wp:positionH relativeFrom="margin">
-                <wp:posOffset>-499110</wp:posOffset>
-              </wp:positionH>
-              <wp:positionV relativeFrom="paragraph">
-                <wp:posOffset>-356235</wp:posOffset>
-              </wp:positionV>
-              <wp:extent cx="1543050" cy="246380"/>
-              <wp:effectExtent l="0" t="0" r="0" b="1270"/>
-              <wp:wrapNone/>
-              <wp:docPr id="80" name="Zone de texte 80"/>
-              <wp:cNvGraphicFramePr/>
-              <a:graphic xmlns:a="http://schemas.openxmlformats.org/drawingml/2006/main">
-                <a:graphicData uri="http://schemas.microsoft.com/office/word/2010/wordprocessingShape">
-                  <wps:wsp>
-                    <wps:cNvSpPr txBox="1"/>
-                    <wps:spPr>
-                      <a:xfrm>
-                        <a:off x="0" y="0"/>
-                        <a:ext cx="1543050" cy="246380"/>
-                      </a:xfrm>
-                      <a:prstGeom prst="rect">
-                        <a:avLst/>
-                      </a:prstGeom>
-                      <a:noFill/>
-                      <a:ln w="6350">
-                        <a:noFill/>
-                      </a:ln>
-                    </wps:spPr>
-                    <wps:txbx>
-                      <w:txbxContent>
-                        <w:p>
-                          <w:pPr>
-                            <w:spacing w:before="0" w:after="0"/>
-                            <w:rPr>
-                              <w:rFonts w:ascii="Arial" w:hAnsi="Arial" w:cs="Arial"/>
-                              <w:sz w:val="18"/>
-                              <w:szCs w:val="21"/>
-                            </w:rPr>
-                          </w:pPr>
-                          <w:r>
-                            <w:rPr>
-                              <w:rFonts w:ascii="Arial" w:hAnsi="Arial" w:cs="Arial"/>
-                              <w:sz w:val="18"/>
-                              <w:szCs w:val="21"/>
-                            </w:rPr>
-                            <w:t>Mathieu PARIS</w:t>
-                          </w:r>
-                        </w:p>
-                      </w:txbxContent>
-                    </wps:txbx>
-                    <wps:bodyPr rot="0" spcFirstLastPara="0" vertOverflow="overflow" horzOverflow="overflow" vert="horz" wrap="square" lIns="0" tIns="0" rIns="0" bIns="0" numCol="1" spcCol="0" rtlCol="0" fromWordArt="0" anchor="ctr" anchorCtr="0" forceAA="0" compatLnSpc="1">
-                      <a:prstTxWarp prst="textNoShape">
-                        <a:avLst/>
-                      </a:prstTxWarp>
-                      <a:noAutofit/>
-                    </wps:bodyPr>
-                  </wps:wsp>
-                </a:graphicData>
-              </a:graphic>
-              <wp14:sizeRelH relativeFrom="margin">
-                <wp14:pctWidth>0</wp14:pctWidth>
-              </wp14:sizeRelH>
-              <wp14:sizeRelV relativeFrom="margin">
-                <wp14:pctHeight>0</wp14:pctHeight>
-              </wp14:sizeRelV>
-            </wp:anchor>
-          </w:drawing>
-        </mc:Choice>
-        <mc:Fallback>
-          <w:pict>
-            <v:shape w14:anchorId="753FCE74" id="Zone de texte 80" o:spid="_x0000_s1031" type="#_x0000_t202" style="position:absolute;margin-left:-39.3pt;margin-top:-28.05pt;width:121.5pt;height:19.4pt;z-index:251659264;visibility:visible;mso-wrap-style:square;mso-width-percent:0;mso-height-percent:0;mso-wrap-distance-left:9pt;mso-wrap-distance-top:0;mso-wrap-distance-right:9pt;mso-wrap-distance-bottom:0;mso-position-horizontal:absolute;mso-position-horizontal-relative:margin;mso-position-vertical:absolute;mso-position-vertical-relative:text;mso-width-percent:0;mso-height-percent:0;mso-width-relative:margin;mso-height-relative:margin;v-text-anchor:middle" o:gfxdata="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" filled="f" stroked="f" strokeweight=".5pt">
-              <v:textbox inset="0,0,0,0">
-                <w:txbxContent>
-                  <w:p>
-                    <w:pPr>
-                      <w:spacing w:before="0" w:after="0"/>
-                      <w:rPr>
-                        <w:rFonts w:ascii="Arial" w:hAnsi="Arial" w:cs="Arial"/>
-                        <w:sz w:val="18"/>
-                        <w:szCs w:val="21"/>
-                      </w:rPr>
-                    </w:pPr>
-                    <w:r>
-                      <w:rPr>
-                        <w:rFonts w:ascii="Arial" w:hAnsi="Arial" w:cs="Arial"/>
-                        <w:sz w:val="18"/>
-                        <w:szCs w:val="21"/>
-                      </w:rPr>
-                      <w:t>Mathieu PARIS</w:t>
-                    </w:r>
-                  </w:p>
-                </w:txbxContent>
-              </v:textbox>
-              <w10:wrap anchorx="margin"/>
-            </v:shape>
-          </w:pict>
-        </mc:Fallback>
-      </mc:AlternateContent>
+      <w:pict>
+        <v:shape id="Zone de texte 80" o:spid="_x0000_s4099" type="#_x0000_t202" style="position:absolute;margin-left:-39.3pt;margin-top:-28.05pt;width:121.5pt;height:19.4pt;z-index:251659264;visibility:visible;mso-position-horizontal-relative:margin;mso-position-vertical-relative:text;mso-width-relative:margin;mso-height-relative:margin;v-text-anchor:middle" o:gfxdata="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" filled="f" stroked="f" strokeweight=".5pt">
+          <v:textbox inset="0,0,0,0">
+            <w:txbxContent>
+              <w:p>
+                <w:pPr>
+                  <w:spacing w:before="0" w:after="0"/>
+                  <w:rPr>
+                    <w:rFonts w:ascii="Arial" w:hAnsi="Arial" w:cs="Arial"/>
+                    <w:sz w:val="18"/>
+                    <w:szCs w:val="21"/>
+                  </w:rPr>
+                </w:pPr>
+                <w:r>
+                  <w:rPr>
+                    <w:rFonts w:ascii="Arial" w:hAnsi="Arial" w:cs="Arial"/>
+                    <w:sz w:val="18"/>
+                    <w:szCs w:val="21"/>
+                  </w:rPr>
+                  <w:t>Mathieu PARIS</w:t>
+                </w:r>
+              </w:p>
+            </w:txbxContent>
+          </v:textbox>
+          <w10:wrap anchorx="margin"/>
+        </v:shape>
+      </w:pict>
     </w:r>
     <w:r>
       <w:rPr>
         <w:noProof/>
         <w:lang w:eastAsia="fr-FR"/>
       </w:rPr>
-      <mc:AlternateContent>
-        <mc:Choice Requires="wps">
-          <w:drawing>
-            <wp:anchor distT="0" distB="0" distL="114300" distR="114300" simplePos="0" relativeHeight="251661312" behindDoc="0" locked="0" layoutInCell="1" allowOverlap="1" wp14:anchorId="1C6F5B37" wp14:editId="096842A9">
-              <wp:simplePos x="0" y="0"/>
-              <wp:positionH relativeFrom="margin">
-                <wp:posOffset>1106706</wp:posOffset>
-              </wp:positionH>
-              <wp:positionV relativeFrom="paragraph">
-                <wp:posOffset>70073</wp:posOffset>
-              </wp:positionV>
-              <wp:extent cx="1362075" cy="246380"/>
-              <wp:effectExtent l="0" t="0" r="9525" b="1270"/>
-              <wp:wrapNone/>
-              <wp:docPr id="83" name="Zone de texte 83"/>
-              <wp:cNvGraphicFramePr/>
-              <a:graphic xmlns:a="http://schemas.openxmlformats.org/drawingml/2006/main">
-                <a:graphicData uri="http://schemas.microsoft.com/office/word/2010/wordprocessingShape">
-                  <wps:wsp>
-                    <wps:cNvSpPr txBox="1"/>
-                    <wps:spPr>
-                      <a:xfrm>
-                        <a:off x="0" y="0"/>
-                        <a:ext cx="1362075" cy="246380"/>
-                      </a:xfrm>
-                      <a:prstGeom prst="rect">
-                        <a:avLst/>
-                      </a:prstGeom>
-                      <a:noFill/>
-                      <a:ln w="6350">
-                        <a:noFill/>
-                      </a:ln>
-                    </wps:spPr>
-                    <wps:txbx>
-                      <w:txbxContent>
-                        <w:p>
-                          <w:pPr>
-                            <w:spacing w:before="0" w:after="0"/>
-                            <w:rPr>
-                              <w:rFonts w:ascii="Arial" w:hAnsi="Arial" w:cs="Arial"/>
-                              <w:sz w:val="20"/>
-                              <w:szCs w:val="22"/>
-                            </w:rPr>
-                          </w:pPr>
-                          <w:r>
-                            <w:rPr>
-                              <w:rFonts w:ascii="Arial" w:hAnsi="Arial" w:cs="Arial"/>
-                              <w:sz w:val="20"/>
-                              <w:szCs w:val="22"/>
-                            </w:rPr>
-                            <w:t>16</w:t>
-                          </w:r>
-                          <w:r>
-                            <w:rPr>
-                              <w:rFonts w:ascii="Arial" w:hAnsi="Arial" w:cs="Arial"/>
-                              <w:sz w:val="20"/>
-                              <w:szCs w:val="22"/>
-                            </w:rPr>
-                            <w:t>-</w:t>
-                          </w:r>
-                          <w:r>
-                            <w:rPr>
-                              <w:rFonts w:ascii="Arial" w:hAnsi="Arial" w:cs="Arial"/>
-                              <w:sz w:val="20"/>
-                              <w:szCs w:val="22"/>
-                            </w:rPr>
-                            <w:t>06</w:t>
-                          </w:r>
-                          <w:r>
-                            <w:rPr>
-                              <w:rFonts w:ascii="Arial" w:hAnsi="Arial" w:cs="Arial"/>
-                              <w:sz w:val="20"/>
-                              <w:szCs w:val="22"/>
-                            </w:rPr>
-                            <w:t>-2023</w:t>
-                          </w:r>
-                        </w:p>
-                      </w:txbxContent>
-                    </wps:txbx>
-                    <wps:bodyPr rot="0" spcFirstLastPara="0" vertOverflow="overflow" horzOverflow="overflow" vert="horz" wrap="square" lIns="0" tIns="0" rIns="0" bIns="0" numCol="1" spcCol="0" rtlCol="0" fromWordArt="0" anchor="ctr" anchorCtr="0" forceAA="0" compatLnSpc="1">
-                      <a:prstTxWarp prst="textNoShape">
-                        <a:avLst/>
-                      </a:prstTxWarp>
-                      <a:noAutofit/>
-                    </wps:bodyPr>
-                  </wps:wsp>
-                </a:graphicData>
-              </a:graphic>
-              <wp14:sizeRelH relativeFrom="margin">
-                <wp14:pctWidth>0</wp14:pctWidth>
-              </wp14:sizeRelH>
-              <wp14:sizeRelV relativeFrom="margin">
-                <wp14:pctHeight>0</wp14:pctHeight>
-              </wp14:sizeRelV>
-            </wp:anchor>
-          </w:drawing>
-        </mc:Choice>
-        <mc:Fallback>
-          <w:pict>
-            <v:shape w14:anchorId="1C6F5B37" id="Zone de texte 83" o:spid="_x0000_s1032" type="#_x0000_t202" style="position:absolute;margin-left:87.15pt;margin-top:5.5pt;width:107.25pt;height:19.4pt;z-index:251661312;visibility:visible;mso-wrap-style:square;mso-width-percent:0;mso-height-percent:0;mso-wrap-distance-left:9pt;mso-wrap-distance-top:0;mso-wrap-distance-right:9pt;mso-wrap-distance-bottom:0;mso-position-horizontal:absolute;mso-position-horizontal-relative:margin;mso-position-vertical:absolute;mso-position-vertical-relative:text;mso-width-percent:0;mso-height-percent:0;mso-width-relative:margin;mso-height-relative:margin;v-text-anchor:middle" o:gfxdata="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" filled="f" stroked="f" strokeweight=".5pt">
-              <v:textbox inset="0,0,0,0">
-                <w:txbxContent>
-                  <w:p>
-                    <w:pPr>
-                      <w:spacing w:before="0" w:after="0"/>
-                      <w:rPr>
-                        <w:rFonts w:ascii="Arial" w:hAnsi="Arial" w:cs="Arial"/>
-                        <w:sz w:val="20"/>
-                        <w:szCs w:val="22"/>
-                      </w:rPr>
-                    </w:pPr>
-                    <w:r>
-                      <w:rPr>
-                        <w:rFonts w:ascii="Arial" w:hAnsi="Arial" w:cs="Arial"/>
-                        <w:sz w:val="20"/>
-                        <w:szCs w:val="22"/>
-                      </w:rPr>
-                      <w:t>16</w:t>
-                    </w:r>
-                    <w:r>
-                      <w:rPr>
-                        <w:rFonts w:ascii="Arial" w:hAnsi="Arial" w:cs="Arial"/>
-                        <w:sz w:val="20"/>
-                        <w:szCs w:val="22"/>
-                      </w:rPr>
-                      <w:t>-</w:t>
-                    </w:r>
-                    <w:r>
-                      <w:rPr>
-                        <w:rFonts w:ascii="Arial" w:hAnsi="Arial" w:cs="Arial"/>
-                        <w:sz w:val="20"/>
-                        <w:szCs w:val="22"/>
-                      </w:rPr>
-                      <w:t>06</w:t>
-                    </w:r>
-                    <w:r>
-                      <w:rPr>
-                        <w:rFonts w:ascii="Arial" w:hAnsi="Arial" w:cs="Arial"/>
-                        <w:sz w:val="20"/>
-                        <w:szCs w:val="22"/>
-                      </w:rPr>
-                      <w:t>-2023</w:t>
-                    </w:r>
-                  </w:p>
-                </w:txbxContent>
-              </v:textbox>
-              <w10:wrap anchorx="margin"/>
-            </v:shape>
-          </w:pict>
-        </mc:Fallback>
-      </mc:AlternateContent>
+      <w:pict>
+        <v:shape id="Zone de texte 83" o:spid="_x0000_s4098" type="#_x0000_t202" style="position:absolute;margin-left:87.15pt;margin-top:5.5pt;width:107.25pt;height:19.4pt;z-index:251661312;visibility:visible;mso-position-horizontal-relative:margin;mso-position-vertical-relative:text;mso-width-relative:margin;mso-height-relative:margin;v-text-anchor:middle" o:gfxdata="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" filled="f" stroked="f" strokeweight=".5pt">
+          <v:textbox inset="0,0,0,0">
+            <w:txbxContent>
+              <w:p>
+                <w:pPr>
+                  <w:spacing w:before="0" w:after="0"/>
+                  <w:rPr>
+                    <w:rFonts w:ascii="Arial" w:hAnsi="Arial" w:cs="Arial"/>
+                    <w:sz w:val="20"/>
+                    <w:szCs w:val="22"/>
+                  </w:rPr>
+                </w:pPr>
+                <w:r>
+                  <w:rPr>
+                    <w:rFonts w:ascii="Arial" w:hAnsi="Arial" w:cs="Arial"/>
+                    <w:sz w:val="20"/>
+                    <w:szCs w:val="22"/>
+                  </w:rPr>
+                  <w:t>16</w:t>
+                </w:r>
+                <w:r>
+                  <w:rPr>
+                    <w:rFonts w:ascii="Arial" w:hAnsi="Arial" w:cs="Arial"/>
+                    <w:sz w:val="20"/>
+                    <w:szCs w:val="22"/>
+                  </w:rPr>
+                  <w:t>-</w:t>
+                </w:r>
+                <w:r>
+                  <w:rPr>
+                    <w:rFonts w:ascii="Arial" w:hAnsi="Arial" w:cs="Arial"/>
+                    <w:sz w:val="20"/>
+                    <w:szCs w:val="22"/>
+                  </w:rPr>
+                  <w:t>06</w:t>
+                </w:r>
+                <w:r>
+                  <w:rPr>
+                    <w:rFonts w:ascii="Arial" w:hAnsi="Arial" w:cs="Arial"/>
+                    <w:sz w:val="20"/>
+                    <w:szCs w:val="22"/>
+                  </w:rPr>
+                  <w:t>-2023</w:t>
+                </w:r>
+              </w:p>
+            </w:txbxContent>
+          </v:textbox>
+          <w10:wrap anchorx="margin"/>
+        </v:shape>
+      </w:pict>
     </w:r>
     <w:r>
       <w:rPr>
         <w:noProof/>
         <w:lang w:eastAsia="fr-FR"/>
       </w:rPr>
-      <mc:AlternateContent>
-        <mc:Choice Requires="wps">
-          <w:drawing>
-            <wp:anchor distT="0" distB="0" distL="114300" distR="114300" simplePos="0" relativeHeight="251663360" behindDoc="0" locked="0" layoutInCell="1" allowOverlap="1" wp14:anchorId="2A3B4A50" wp14:editId="7A28027C">
-              <wp:simplePos x="0" y="0"/>
-              <wp:positionH relativeFrom="margin">
-                <wp:posOffset>1116602</wp:posOffset>
-              </wp:positionH>
-              <wp:positionV relativeFrom="paragraph">
-                <wp:posOffset>-347543</wp:posOffset>
-              </wp:positionV>
-              <wp:extent cx="1362075" cy="246380"/>
-              <wp:effectExtent l="0" t="0" r="9525" b="1270"/>
-              <wp:wrapNone/>
-              <wp:docPr id="84" name="Zone de texte 84"/>
-              <wp:cNvGraphicFramePr/>
-              <a:graphic xmlns:a="http://schemas.openxmlformats.org/drawingml/2006/main">
-                <a:graphicData uri="http://schemas.microsoft.com/office/word/2010/wordprocessingShape">
-                  <wps:wsp>
-                    <wps:cNvSpPr txBox="1"/>
-                    <wps:spPr>
-                      <a:xfrm>
-                        <a:off x="0" y="0"/>
-                        <a:ext cx="1362075" cy="246380"/>
-                      </a:xfrm>
-                      <a:prstGeom prst="rect">
-                        <a:avLst/>
-                      </a:prstGeom>
-                      <a:noFill/>
-                      <a:ln w="6350">
-                        <a:noFill/>
-                      </a:ln>
-                    </wps:spPr>
-                    <wps:txbx>
-                      <w:txbxContent>
-                        <w:p>
-                          <w:pPr>
-                            <w:spacing w:before="0" w:after="0"/>
-                            <w:rPr>
-                              <w:rFonts w:ascii="Arial" w:hAnsi="Arial" w:cs="Arial"/>
-                              <w:sz w:val="20"/>
-                              <w:szCs w:val="22"/>
-                            </w:rPr>
-                          </w:pPr>
-                          <w:r>
-                            <w:rPr>
-                              <w:rFonts w:ascii="Arial" w:hAnsi="Arial" w:cs="Arial"/>
-                              <w:sz w:val="20"/>
-                              <w:szCs w:val="22"/>
-                            </w:rPr>
-                            <w:t>16</w:t>
-                          </w:r>
-                          <w:r>
-                            <w:rPr>
-                              <w:rFonts w:ascii="Arial" w:hAnsi="Arial" w:cs="Arial"/>
-                              <w:sz w:val="20"/>
-                              <w:szCs w:val="22"/>
-                            </w:rPr>
-                            <w:t>-</w:t>
-                          </w:r>
-                          <w:r>
-                            <w:rPr>
-                              <w:rFonts w:ascii="Arial" w:hAnsi="Arial" w:cs="Arial"/>
-                              <w:sz w:val="20"/>
-                              <w:szCs w:val="22"/>
-                            </w:rPr>
-                            <w:t>06</w:t>
-                          </w:r>
-                          <w:r>
-                            <w:rPr>
-                              <w:rFonts w:ascii="Arial" w:hAnsi="Arial" w:cs="Arial"/>
-                              <w:sz w:val="20"/>
-                              <w:szCs w:val="22"/>
-                            </w:rPr>
-                            <w:t>-20</w:t>
-                          </w:r>
-                          <w:r>
-                            <w:rPr>
-                              <w:rFonts w:ascii="Arial" w:hAnsi="Arial" w:cs="Arial"/>
-                              <w:sz w:val="20"/>
-                              <w:szCs w:val="22"/>
-                            </w:rPr>
-                            <w:t>23</w:t>
-                          </w:r>
-                        </w:p>
-                      </w:txbxContent>
-                    </wps:txbx>
-                    <wps:bodyPr rot="0" spcFirstLastPara="0" vertOverflow="overflow" horzOverflow="overflow" vert="horz" wrap="square" lIns="0" tIns="0" rIns="0" bIns="0" numCol="1" spcCol="0" rtlCol="0" fromWordArt="0" anchor="ctr" anchorCtr="0" forceAA="0" compatLnSpc="1">
-                      <a:prstTxWarp prst="textNoShape">
-                        <a:avLst/>
-                      </a:prstTxWarp>
-                      <a:noAutofit/>
-                    </wps:bodyPr>
-                  </wps:wsp>
-                </a:graphicData>
-              </a:graphic>
-              <wp14:sizeRelH relativeFrom="margin">
-                <wp14:pctWidth>0</wp14:pctWidth>
-              </wp14:sizeRelH>
-              <wp14:sizeRelV relativeFrom="margin">
-                <wp14:pctHeight>0</wp14:pctHeight>
-              </wp14:sizeRelV>
-            </wp:anchor>
-          </w:drawing>
-        </mc:Choice>
-        <mc:Fallback>
-          <w:pict>
-            <v:shape w14:anchorId="2A3B4A50" id="Zone de texte 84" o:spid="_x0000_s1033" type="#_x0000_t202" style="position:absolute;margin-left:87.9pt;margin-top:-27.35pt;width:107.25pt;height:19.4pt;z-index:251663360;visibility:visible;mso-wrap-style:square;mso-width-percent:0;mso-height-percent:0;mso-wrap-distance-left:9pt;mso-wrap-distance-top:0;mso-wrap-distance-right:9pt;mso-wrap-distance-bottom:0;mso-position-horizontal:absolute;mso-position-horizontal-relative:margin;mso-position-vertical:absolute;mso-position-vertical-relative:text;mso-width-percent:0;mso-height-percent:0;mso-width-relative:margin;mso-height-relative:margin;v-text-anchor:middle" o:gfxdata="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" filled="f" stroked="f" strokeweight=".5pt">
-              <v:textbox inset="0,0,0,0">
-                <w:txbxContent>
-                  <w:p>
-                    <w:pPr>
-                      <w:spacing w:before="0" w:after="0"/>
-                      <w:rPr>
-                        <w:rFonts w:ascii="Arial" w:hAnsi="Arial" w:cs="Arial"/>
-                        <w:sz w:val="20"/>
-                        <w:szCs w:val="22"/>
-                      </w:rPr>
-                    </w:pPr>
-                    <w:r>
-                      <w:rPr>
-                        <w:rFonts w:ascii="Arial" w:hAnsi="Arial" w:cs="Arial"/>
-                        <w:sz w:val="20"/>
-                        <w:szCs w:val="22"/>
-                      </w:rPr>
-                      <w:t>16</w:t>
-                    </w:r>
-                    <w:r>
-                      <w:rPr>
-                        <w:rFonts w:ascii="Arial" w:hAnsi="Arial" w:cs="Arial"/>
-                        <w:sz w:val="20"/>
-                        <w:szCs w:val="22"/>
-                      </w:rPr>
-                      <w:t>-</w:t>
-                    </w:r>
-                    <w:r>
-                      <w:rPr>
-                        <w:rFonts w:ascii="Arial" w:hAnsi="Arial" w:cs="Arial"/>
-                        <w:sz w:val="20"/>
-                        <w:szCs w:val="22"/>
-                      </w:rPr>
-                      <w:t>06</w:t>
-                    </w:r>
-                    <w:r>
-                      <w:rPr>
-                        <w:rFonts w:ascii="Arial" w:hAnsi="Arial" w:cs="Arial"/>
-                        <w:sz w:val="20"/>
-                        <w:szCs w:val="22"/>
-                      </w:rPr>
-                      <w:t>-20</w:t>
-                    </w:r>
-                    <w:r>
-                      <w:rPr>
-                        <w:rFonts w:ascii="Arial" w:hAnsi="Arial" w:cs="Arial"/>
-                        <w:sz w:val="20"/>
-                        <w:szCs w:val="22"/>
-                      </w:rPr>
-                      <w:t>23</w:t>
-                    </w:r>
-                  </w:p>
-                </w:txbxContent>
-              </v:textbox>
-              <w10:wrap anchorx="margin"/>
-            </v:shape>
-          </w:pict>
-        </mc:Fallback>
-      </mc:AlternateContent>
+      <w:pict>
+        <v:shape id="Zone de texte 84" o:spid="_x0000_s4097" type="#_x0000_t202" style="position:absolute;margin-left:87.9pt;margin-top:-27.35pt;width:107.25pt;height:19.4pt;z-index:251663360;visibility:visible;mso-position-horizontal-relative:margin;mso-position-vertical-relative:text;mso-width-relative:margin;mso-height-relative:margin;v-text-anchor:middle" o:gfxdata="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" filled="f" stroked="f" strokeweight=".5pt">
+          <v:textbox inset="0,0,0,0">
+            <w:txbxContent>
+              <w:p>
+                <w:pPr>
+                  <w:spacing w:before="0" w:after="0"/>
+                  <w:rPr>
+                    <w:rFonts w:ascii="Arial" w:hAnsi="Arial" w:cs="Arial"/>
+                    <w:sz w:val="20"/>
+                    <w:szCs w:val="22"/>
+                  </w:rPr>
+                </w:pPr>
+                <w:r>
+                  <w:rPr>
+                    <w:rFonts w:ascii="Arial" w:hAnsi="Arial" w:cs="Arial"/>
+                    <w:sz w:val="20"/>
+                    <w:szCs w:val="22"/>
+                  </w:rPr>
+                  <w:t>16</w:t>
+                </w:r>
+                <w:r>
+                  <w:rPr>
+                    <w:rFonts w:ascii="Arial" w:hAnsi="Arial" w:cs="Arial"/>
+                    <w:sz w:val="20"/>
+                    <w:szCs w:val="22"/>
+                  </w:rPr>
+                  <w:t>-</w:t>
+                </w:r>
+                <w:r>
+                  <w:rPr>
+                    <w:rFonts w:ascii="Arial" w:hAnsi="Arial" w:cs="Arial"/>
+                    <w:sz w:val="20"/>
+                    <w:szCs w:val="22"/>
+                  </w:rPr>
+                  <w:t>06</w:t>
+                </w:r>
+                <w:r>
+                  <w:rPr>
+                    <w:rFonts w:ascii="Arial" w:hAnsi="Arial" w:cs="Arial"/>
+                    <w:sz w:val="20"/>
+                    <w:szCs w:val="22"/>
+                  </w:rPr>
+                  <w:t>-20</w:t>
+                </w:r>
+                <w:r>
+                  <w:rPr>
+                    <w:rFonts w:ascii="Arial" w:hAnsi="Arial" w:cs="Arial"/>
+                    <w:sz w:val="20"/>
+                    <w:szCs w:val="22"/>
+                  </w:rPr>
+                  <w:t>23</w:t>
+                </w:r>
+              </w:p>
+            </w:txbxContent>
+          </v:textbox>
+          <w10:wrap anchorx="margin"/>
+        </v:shape>
+      </w:pict>
     </w:r>
   </w:p>
 </w:ftr>
 </file>
 
 <file path=word/footnotes.xml><?xml version="1.0" encoding="utf-8"?>
-<w:footnotes xmlns:wpc="http://schemas.microsoft.com/office/word/2010/wordprocessingCanvas" xmlns:cx="http://schemas.microsoft.com/office/drawing/2014/chartex" xmlns:mc="http://schemas.openxmlformats.org/markup-compatibility/2006" xmlns:o="urn:schemas-microsoft-com:office:office" xmlns:r="http://schemas.openxmlformats.org/officeDocument/2006/relationships" xmlns:m="http://schemas.openxmlformats.org/officeDocument/2006/math" xmlns:v="urn:schemas-microsoft-com:vml" xmlns:wp14="http://schemas.microsoft.com/office/word/2010/wordprocessingDrawing" xmlns:wp="http://schemas.openxmlformats.org/drawingml/2006/wordprocessingDrawing" xmlns:w10="urn:schemas-microsoft-com:office:word" xmlns:w="http://schemas.openxmlformats.org/wordprocessingml/2006/main" xmlns:w14="http://schemas.microsoft.com/office/word/2010/wordml" xmlns:w15="http://schemas.microsoft.com/office/word/2012/wordml" xmlns:w16se="http://schemas.microsoft.com/office/word/2015/wordml/symex" xmlns:wpg="http://schemas.microsoft.com/office/word/2010/wordprocessingGroup" xmlns:wpi="http://schemas.microsoft.com/office/word/2010/wordprocessingInk" xmlns:wne="http://schemas.microsoft.com/office/word/2006/wordml" xmlns:wps="http://schemas.microsoft.com/office/word/2010/wordprocessingShape" mc:Ignorable="w14 w15 w16se wp14">
+<w:footnotes xmlns:ve="http://schemas.openxmlformats.org/markup-compatibility/2006" xmlns:o="urn:schemas-microsoft-com:office:office" xmlns:r="http://schemas.openxmlformats.org/officeDocument/2006/relationships" xmlns:m="http://schemas.openxmlformats.org/officeDocument/2006/math" xmlns:v="urn:schemas-microsoft-com:vml" xmlns:wp="http://schemas.openxmlformats.org/drawingml/2006/wordprocessingDrawing" xmlns:w10="urn:schemas-microsoft-com:office:word" xmlns:w="http://schemas.openxmlformats.org/wordprocessingml/2006/main" xmlns:wne="http://schemas.microsoft.com/office/word/2006/wordml">
   <w:footnote w:type="separator" w:id="-1">
     <w:p>
       <w:pPr>
@@ -4440,7 +3576,7 @@
 </file>
 
 <file path=word/header1.xml><?xml version="1.0" encoding="utf-8"?>
-<w:hdr xmlns:wpc="http://schemas.microsoft.com/office/word/2010/wordprocessingCanvas" xmlns:cx="http://schemas.microsoft.com/office/drawing/2014/chartex" xmlns:mc="http://schemas.openxmlformats.org/markup-compatibility/2006" xmlns:o="urn:schemas-microsoft-com:office:office" xmlns:r="http://schemas.openxmlformats.org/officeDocument/2006/relationships" xmlns:m="http://schemas.openxmlformats.org/officeDocument/2006/math" xmlns:v="urn:schemas-microsoft-com:vml" xmlns:wp14="http://schemas.microsoft.com/office/word/2010/wordprocessingDrawing" xmlns:wp="http://schemas.openxmlformats.org/drawingml/2006/wordprocessingDrawing" xmlns:w10="urn:schemas-microsoft-com:office:word" xmlns:w="http://schemas.openxmlformats.org/wordprocessingml/2006/main" xmlns:w14="http://schemas.microsoft.com/office/word/2010/wordml" xmlns:w15="http://schemas.microsoft.com/office/word/2012/wordml" xmlns:w16se="http://schemas.microsoft.com/office/word/2015/wordml/symex" xmlns:wpg="http://schemas.microsoft.com/office/word/2010/wordprocessingGroup" xmlns:wpi="http://schemas.microsoft.com/office/word/2010/wordprocessingInk" xmlns:wne="http://schemas.microsoft.com/office/word/2006/wordml" xmlns:wps="http://schemas.microsoft.com/office/word/2010/wordprocessingShape" mc:Ignorable="w14 w15 w16se wp14">
+<w:hdr xmlns:ve="http://schemas.openxmlformats.org/markup-compatibility/2006" xmlns:o="urn:schemas-microsoft-com:office:office" xmlns:r="http://schemas.openxmlformats.org/officeDocument/2006/relationships" xmlns:m="http://schemas.openxmlformats.org/officeDocument/2006/math" xmlns:v="urn:schemas-microsoft-com:vml" xmlns:wp="http://schemas.openxmlformats.org/drawingml/2006/wordprocessingDrawing" xmlns:w10="urn:schemas-microsoft-com:office:word" xmlns:w="http://schemas.openxmlformats.org/wordprocessingml/2006/main" xmlns:wne="http://schemas.microsoft.com/office/word/2006/wordml">
   <w:p>
     <w:pPr>
       <w:pStyle w:val="En-tte"/>
@@ -4457,7 +3593,7 @@
         <w:lang w:eastAsia="fr-FR"/>
       </w:rPr>
       <w:drawing>
-        <wp:anchor distT="0" distB="0" distL="114300" distR="114300" simplePos="0" relativeHeight="251658239" behindDoc="1" locked="0" layoutInCell="1" allowOverlap="1" wp14:anchorId="35C723E6" wp14:editId="5F2D4B9B">
+        <wp:anchor distT="0" distB="0" distL="114300" distR="114300" simplePos="0" relativeHeight="251658239" behindDoc="1" locked="0" layoutInCell="1" allowOverlap="1">
           <wp:simplePos x="0" y="0"/>
           <wp:positionH relativeFrom="margin">
             <wp:posOffset>-985520</wp:posOffset>
@@ -4485,7 +3621,7 @@
                   <a:blip r:embed="rId1">
                     <a:extLst>
                       <a:ext uri="{28A0092B-C50C-407E-A947-70E740481C1C}">
-                        <a14:useLocalDpi xmlns:a14="http://schemas.microsoft.com/office/drawing/2010/main" val="0"/>
+                        <a14:useLocalDpi xmlns:a14="http://schemas.microsoft.com/office/drawing/2010/main" xmlns:wps="http://schemas.microsoft.com/office/word/2010/wordprocessingShape" xmlns:wpi="http://schemas.microsoft.com/office/word/2010/wordprocessingInk" xmlns:wpg="http://schemas.microsoft.com/office/word/2010/wordprocessingGroup" xmlns:w16se="http://schemas.microsoft.com/office/word/2015/wordml/symex" xmlns:w15="http://schemas.microsoft.com/office/word/2012/wordml" xmlns:w14="http://schemas.microsoft.com/office/word/2010/wordml" xmlns:w="http://schemas.openxmlformats.org/wordprocessingml/2006/main" xmlns:w10="urn:schemas-microsoft-com:office:word" xmlns:wp14="http://schemas.microsoft.com/office/word/2010/wordprocessingDrawing" xmlns:v="urn:schemas-microsoft-com:vml" xmlns:o="urn:schemas-microsoft-com:office:office" xmlns:mc="http://schemas.openxmlformats.org/markup-compatibility/2006" xmlns:cx="http://schemas.microsoft.com/office/drawing/2014/chartex" xmlns:wpc="http://schemas.microsoft.com/office/word/2010/wordprocessingCanvas" xmlns="" val="0"/>
                       </a:ext>
                     </a:extLst>
                   </a:blip>
@@ -4513,19 +3649,13 @@
                   </a:effectLst>
                   <a:extLst>
                     <a:ext uri="{53640926-AAD7-44D8-BBD7-CCE9431645EC}">
-                      <a14:shadowObscured xmlns:a14="http://schemas.microsoft.com/office/drawing/2010/main"/>
+                      <a14:shadowObscured xmlns:a14="http://schemas.microsoft.com/office/drawing/2010/main" xmlns:wps="http://schemas.microsoft.com/office/word/2010/wordprocessingShape" xmlns:wpi="http://schemas.microsoft.com/office/word/2010/wordprocessingInk" xmlns:wpg="http://schemas.microsoft.com/office/word/2010/wordprocessingGroup" xmlns:w16se="http://schemas.microsoft.com/office/word/2015/wordml/symex" xmlns:w15="http://schemas.microsoft.com/office/word/2012/wordml" xmlns:w14="http://schemas.microsoft.com/office/word/2010/wordml" xmlns:w="http://schemas.openxmlformats.org/wordprocessingml/2006/main" xmlns:w10="urn:schemas-microsoft-com:office:word" xmlns:wp14="http://schemas.microsoft.com/office/word/2010/wordprocessingDrawing" xmlns:v="urn:schemas-microsoft-com:vml" xmlns:o="urn:schemas-microsoft-com:office:office" xmlns:mc="http://schemas.openxmlformats.org/markup-compatibility/2006" xmlns:cx="http://schemas.microsoft.com/office/drawing/2014/chartex" xmlns:wpc="http://schemas.microsoft.com/office/word/2010/wordprocessingCanvas" xmlns=""/>
                     </a:ext>
                   </a:extLst>
                 </pic:spPr>
               </pic:pic>
             </a:graphicData>
           </a:graphic>
-          <wp14:sizeRelH relativeFrom="margin">
-            <wp14:pctWidth>0</wp14:pctWidth>
-          </wp14:sizeRelH>
-          <wp14:sizeRelV relativeFrom="margin">
-            <wp14:pctHeight>0</wp14:pctHeight>
-          </wp14:sizeRelV>
         </wp:anchor>
       </w:drawing>
     </w:r>
@@ -4550,8 +3680,8 @@
 </file>
 
 <file path=word/numbering.xml><?xml version="1.0" encoding="utf-8"?>
-<w:numbering xmlns:wpc="http://schemas.microsoft.com/office/word/2010/wordprocessingCanvas" xmlns:cx="http://schemas.microsoft.com/office/drawing/2014/chartex" xmlns:mc="http://schemas.openxmlformats.org/markup-compatibility/2006" xmlns:o="urn:schemas-microsoft-com:office:office" xmlns:r="http://schemas.openxmlformats.org/officeDocument/2006/relationships" xmlns:m="http://schemas.openxmlformats.org/officeDocument/2006/math" xmlns:v="urn:schemas-microsoft-com:vml" xmlns:wp14="http://schemas.microsoft.com/office/word/2010/wordprocessingDrawing" xmlns:wp="http://schemas.openxmlformats.org/drawingml/2006/wordprocessingDrawing" xmlns:w10="urn:schemas-microsoft-com:office:word" xmlns:w="http://schemas.openxmlformats.org/wordprocessingml/2006/main" xmlns:w14="http://schemas.microsoft.com/office/word/2010/wordml" xmlns:w15="http://schemas.microsoft.com/office/word/2012/wordml" xmlns:w16se="http://schemas.microsoft.com/office/word/2015/wordml/symex" xmlns:wpg="http://schemas.microsoft.com/office/word/2010/wordprocessingGroup" xmlns:wpi="http://schemas.microsoft.com/office/word/2010/wordprocessingInk" xmlns:wne="http://schemas.microsoft.com/office/word/2006/wordml" xmlns:wps="http://schemas.microsoft.com/office/word/2010/wordprocessingShape" mc:Ignorable="w14 w15 w16se wp14">
-  <w:abstractNum w:abstractNumId="0" w15:restartNumberingAfterBreak="0">
+<w:numbering xmlns:ve="http://schemas.openxmlformats.org/markup-compatibility/2006" xmlns:o="urn:schemas-microsoft-com:office:office" xmlns:r="http://schemas.openxmlformats.org/officeDocument/2006/relationships" xmlns:m="http://schemas.openxmlformats.org/officeDocument/2006/math" xmlns:v="urn:schemas-microsoft-com:vml" xmlns:wp="http://schemas.openxmlformats.org/drawingml/2006/wordprocessingDrawing" xmlns:w10="urn:schemas-microsoft-com:office:word" xmlns:w="http://schemas.openxmlformats.org/wordprocessingml/2006/main" xmlns:wne="http://schemas.microsoft.com/office/word/2006/wordml">
+  <w:abstractNum w:abstractNumId="0">
     <w:nsid w:val="03E05D3E"/>
     <w:multiLevelType w:val="hybridMultilevel"/>
     <w:tmpl w:val="2FC87AEE"/>
@@ -4664,7 +3794,7 @@
       </w:rPr>
     </w:lvl>
   </w:abstractNum>
-  <w:abstractNum w:abstractNumId="1" w15:restartNumberingAfterBreak="0">
+  <w:abstractNum w:abstractNumId="1">
     <w:nsid w:val="08DC104C"/>
     <w:multiLevelType w:val="hybridMultilevel"/>
     <w:tmpl w:val="D63EA8E4"/>
@@ -4777,7 +3907,7 @@
       </w:rPr>
     </w:lvl>
   </w:abstractNum>
-  <w:abstractNum w:abstractNumId="2" w15:restartNumberingAfterBreak="0">
+  <w:abstractNum w:abstractNumId="2">
     <w:nsid w:val="0E725143"/>
     <w:multiLevelType w:val="hybridMultilevel"/>
     <w:tmpl w:val="645EE35C"/>
@@ -4890,7 +4020,7 @@
       </w:rPr>
     </w:lvl>
   </w:abstractNum>
-  <w:abstractNum w:abstractNumId="3" w15:restartNumberingAfterBreak="0">
+  <w:abstractNum w:abstractNumId="3">
     <w:nsid w:val="0F48000D"/>
     <w:multiLevelType w:val="hybridMultilevel"/>
     <w:tmpl w:val="76180552"/>
@@ -5003,7 +4133,7 @@
       </w:rPr>
     </w:lvl>
   </w:abstractNum>
-  <w:abstractNum w:abstractNumId="4" w15:restartNumberingAfterBreak="0">
+  <w:abstractNum w:abstractNumId="4">
     <w:nsid w:val="1099752D"/>
     <w:multiLevelType w:val="hybridMultilevel"/>
     <w:tmpl w:val="04C8F01C"/>
@@ -5089,7 +4219,7 @@
       </w:pPr>
     </w:lvl>
   </w:abstractNum>
-  <w:abstractNum w:abstractNumId="5" w15:restartNumberingAfterBreak="0">
+  <w:abstractNum w:abstractNumId="5">
     <w:nsid w:val="17E67D81"/>
     <w:multiLevelType w:val="hybridMultilevel"/>
     <w:tmpl w:val="C854BBE0"/>
@@ -5202,7 +4332,7 @@
       </w:rPr>
     </w:lvl>
   </w:abstractNum>
-  <w:abstractNum w:abstractNumId="6" w15:restartNumberingAfterBreak="0">
+  <w:abstractNum w:abstractNumId="6">
     <w:nsid w:val="1F605FB6"/>
     <w:multiLevelType w:val="hybridMultilevel"/>
     <w:tmpl w:val="2710F02A"/>
@@ -5315,7 +4445,7 @@
       </w:rPr>
     </w:lvl>
   </w:abstractNum>
-  <w:abstractNum w:abstractNumId="7" w15:restartNumberingAfterBreak="0">
+  <w:abstractNum w:abstractNumId="7">
     <w:nsid w:val="2668237B"/>
     <w:multiLevelType w:val="hybridMultilevel"/>
     <w:tmpl w:val="74AEAD92"/>
@@ -5401,7 +4531,7 @@
       </w:pPr>
     </w:lvl>
   </w:abstractNum>
-  <w:abstractNum w:abstractNumId="8" w15:restartNumberingAfterBreak="0">
+  <w:abstractNum w:abstractNumId="8">
     <w:nsid w:val="30457F7B"/>
     <w:multiLevelType w:val="multilevel"/>
     <w:tmpl w:val="D428C26A"/>
@@ -5514,7 +4644,7 @@
       </w:pPr>
     </w:lvl>
   </w:abstractNum>
-  <w:abstractNum w:abstractNumId="9" w15:restartNumberingAfterBreak="0">
+  <w:abstractNum w:abstractNumId="9">
     <w:nsid w:val="312E73A9"/>
     <w:multiLevelType w:val="hybridMultilevel"/>
     <w:tmpl w:val="8CCE30AE"/>
@@ -5604,7 +4734,7 @@
       </w:pPr>
     </w:lvl>
   </w:abstractNum>
-  <w:abstractNum w:abstractNumId="10" w15:restartNumberingAfterBreak="0">
+  <w:abstractNum w:abstractNumId="10">
     <w:nsid w:val="40BD5306"/>
     <w:multiLevelType w:val="hybridMultilevel"/>
     <w:tmpl w:val="D0307FD6"/>
@@ -5693,7 +4823,7 @@
       </w:pPr>
     </w:lvl>
   </w:abstractNum>
-  <w:abstractNum w:abstractNumId="11" w15:restartNumberingAfterBreak="0">
+  <w:abstractNum w:abstractNumId="11">
     <w:nsid w:val="41C73003"/>
     <w:multiLevelType w:val="hybridMultilevel"/>
     <w:tmpl w:val="F05C77FE"/>
@@ -5782,7 +4912,7 @@
       </w:pPr>
     </w:lvl>
   </w:abstractNum>
-  <w:abstractNum w:abstractNumId="12" w15:restartNumberingAfterBreak="0">
+  <w:abstractNum w:abstractNumId="12">
     <w:nsid w:val="4FBC1CD1"/>
     <w:multiLevelType w:val="hybridMultilevel"/>
     <w:tmpl w:val="1994AB78"/>
@@ -5895,7 +5025,7 @@
       </w:rPr>
     </w:lvl>
   </w:abstractNum>
-  <w:abstractNum w:abstractNumId="13" w15:restartNumberingAfterBreak="0">
+  <w:abstractNum w:abstractNumId="13">
     <w:nsid w:val="5AC801B0"/>
     <w:multiLevelType w:val="multilevel"/>
     <w:tmpl w:val="FC644D2C"/>
@@ -6044,7 +5174,7 @@
       </w:rPr>
     </w:lvl>
   </w:abstractNum>
-  <w:abstractNum w:abstractNumId="14" w15:restartNumberingAfterBreak="0">
+  <w:abstractNum w:abstractNumId="14">
     <w:nsid w:val="5B842FEF"/>
     <w:multiLevelType w:val="multilevel"/>
     <w:tmpl w:val="BC407520"/>
@@ -6157,7 +5287,7 @@
       </w:pPr>
     </w:lvl>
   </w:abstractNum>
-  <w:abstractNum w:abstractNumId="15" w15:restartNumberingAfterBreak="0">
+  <w:abstractNum w:abstractNumId="15">
     <w:nsid w:val="5C284182"/>
     <w:multiLevelType w:val="hybridMultilevel"/>
     <w:tmpl w:val="D682E07E"/>
@@ -6243,7 +5373,7 @@
       </w:pPr>
     </w:lvl>
   </w:abstractNum>
-  <w:abstractNum w:abstractNumId="16" w15:restartNumberingAfterBreak="0">
+  <w:abstractNum w:abstractNumId="16">
     <w:nsid w:val="5FF34A65"/>
     <w:multiLevelType w:val="hybridMultilevel"/>
     <w:tmpl w:val="4D2039CA"/>
@@ -6333,7 +5463,7 @@
       </w:pPr>
     </w:lvl>
   </w:abstractNum>
-  <w:abstractNum w:abstractNumId="17" w15:restartNumberingAfterBreak="0">
+  <w:abstractNum w:abstractNumId="17">
     <w:nsid w:val="630E61D8"/>
     <w:multiLevelType w:val="hybridMultilevel"/>
     <w:tmpl w:val="A62A2984"/>
@@ -6446,7 +5576,7 @@
       </w:rPr>
     </w:lvl>
   </w:abstractNum>
-  <w:abstractNum w:abstractNumId="18" w15:restartNumberingAfterBreak="0">
+  <w:abstractNum w:abstractNumId="18">
     <w:nsid w:val="64881113"/>
     <w:multiLevelType w:val="multilevel"/>
     <w:tmpl w:val="64D6E1D8"/>
@@ -6595,7 +5725,7 @@
       </w:rPr>
     </w:lvl>
   </w:abstractNum>
-  <w:abstractNum w:abstractNumId="19" w15:restartNumberingAfterBreak="0">
+  <w:abstractNum w:abstractNumId="19">
     <w:nsid w:val="71551608"/>
     <w:multiLevelType w:val="hybridMultilevel"/>
     <w:tmpl w:val="3334DE50"/>
@@ -6684,7 +5814,7 @@
       </w:pPr>
     </w:lvl>
   </w:abstractNum>
-  <w:abstractNum w:abstractNumId="20" w15:restartNumberingAfterBreak="0">
+  <w:abstractNum w:abstractNumId="20">
     <w:nsid w:val="756C7ED0"/>
     <w:multiLevelType w:val="hybridMultilevel"/>
     <w:tmpl w:val="65503E12"/>
@@ -6771,7 +5901,7 @@
       </w:pPr>
     </w:lvl>
   </w:abstractNum>
-  <w:abstractNum w:abstractNumId="21" w15:restartNumberingAfterBreak="0">
+  <w:abstractNum w:abstractNumId="21">
     <w:nsid w:val="77B76F31"/>
     <w:multiLevelType w:val="hybridMultilevel"/>
     <w:tmpl w:val="FF920CC0"/>
@@ -6984,7 +6114,7 @@
 </file>
 
 <file path=word/styles.xml><?xml version="1.0" encoding="utf-8"?>
-<w:styles xmlns:mc="http://schemas.openxmlformats.org/markup-compatibility/2006" xmlns:r="http://schemas.openxmlformats.org/officeDocument/2006/relationships" xmlns:w="http://schemas.openxmlformats.org/wordprocessingml/2006/main" xmlns:w14="http://schemas.microsoft.com/office/word/2010/wordml" xmlns:w15="http://schemas.microsoft.com/office/word/2012/wordml" xmlns:w16se="http://schemas.microsoft.com/office/word/2015/wordml/symex" mc:Ignorable="w14 w15 w16se">
+<w:styles xmlns:r="http://schemas.openxmlformats.org/officeDocument/2006/relationships" xmlns:w="http://schemas.openxmlformats.org/wordprocessingml/2006/main">
   <w:docDefaults>
     <w:rPrDefault>
       <w:rPr>
@@ -7000,378 +6130,144 @@
       </w:pPr>
     </w:pPrDefault>
   </w:docDefaults>
-  <w:latentStyles w:defLockedState="0" w:defUIPriority="99" w:defSemiHidden="0" w:defUnhideWhenUsed="0" w:defQFormat="0" w:count="371">
-    <w:lsdException w:name="Normal" w:uiPriority="0" w:qFormat="1"/>
-    <w:lsdException w:name="heading 1" w:uiPriority="9" w:qFormat="1"/>
-    <w:lsdException w:name="heading 2" w:semiHidden="1" w:uiPriority="9" w:unhideWhenUsed="1" w:qFormat="1"/>
-    <w:lsdException w:name="heading 3" w:semiHidden="1" w:uiPriority="9" w:unhideWhenUsed="1" w:qFormat="1"/>
-    <w:lsdException w:name="heading 4" w:semiHidden="1" w:uiPriority="9" w:unhideWhenUsed="1" w:qFormat="1"/>
-    <w:lsdException w:name="heading 5" w:semiHidden="1" w:uiPriority="9" w:unhideWhenUsed="1" w:qFormat="1"/>
-    <w:lsdException w:name="heading 6" w:semiHidden="1" w:uiPriority="9" w:unhideWhenUsed="1" w:qFormat="1"/>
-    <w:lsdException w:name="heading 7" w:semiHidden="1" w:uiPriority="9" w:unhideWhenUsed="1" w:qFormat="1"/>
-    <w:lsdException w:name="heading 8" w:semiHidden="1" w:uiPriority="9" w:unhideWhenUsed="1" w:qFormat="1"/>
-    <w:lsdException w:name="heading 9" w:semiHidden="1" w:uiPriority="9" w:unhideWhenUsed="1" w:qFormat="1"/>
-    <w:lsdException w:name="index 1" w:semiHidden="1" w:unhideWhenUsed="1"/>
-    <w:lsdException w:name="index 2" w:semiHidden="1" w:unhideWhenUsed="1"/>
-    <w:lsdException w:name="index 3" w:semiHidden="1" w:unhideWhenUsed="1"/>
-    <w:lsdException w:name="index 4" w:semiHidden="1" w:unhideWhenUsed="1"/>
-    <w:lsdException w:name="index 5" w:semiHidden="1" w:unhideWhenUsed="1"/>
-    <w:lsdException w:name="index 6" w:semiHidden="1" w:unhideWhenUsed="1"/>
-    <w:lsdException w:name="index 7" w:semiHidden="1" w:unhideWhenUsed="1"/>
-    <w:lsdException w:name="index 8" w:semiHidden="1" w:unhideWhenUsed="1"/>
-    <w:lsdException w:name="index 9" w:semiHidden="1" w:unhideWhenUsed="1"/>
-    <w:lsdException w:name="toc 1" w:semiHidden="1" w:uiPriority="39" w:unhideWhenUsed="1"/>
-    <w:lsdException w:name="toc 2" w:semiHidden="1" w:uiPriority="39" w:unhideWhenUsed="1"/>
-    <w:lsdException w:name="toc 3" w:semiHidden="1" w:uiPriority="39" w:unhideWhenUsed="1"/>
-    <w:lsdException w:name="toc 4" w:semiHidden="1" w:uiPriority="39" w:unhideWhenUsed="1"/>
-    <w:lsdException w:name="toc 5" w:semiHidden="1" w:uiPriority="39" w:unhideWhenUsed="1"/>
-    <w:lsdException w:name="toc 6" w:semiHidden="1" w:uiPriority="39" w:unhideWhenUsed="1"/>
-    <w:lsdException w:name="toc 7" w:semiHidden="1" w:uiPriority="39" w:unhideWhenUsed="1"/>
-    <w:lsdException w:name="toc 8" w:semiHidden="1" w:uiPriority="39" w:unhideWhenUsed="1"/>
-    <w:lsdException w:name="toc 9" w:semiHidden="1" w:uiPriority="39" w:unhideWhenUsed="1"/>
-    <w:lsdException w:name="Normal Indent" w:semiHidden="1" w:unhideWhenUsed="1"/>
-    <w:lsdException w:name="footnote text" w:semiHidden="1" w:unhideWhenUsed="1"/>
-    <w:lsdException w:name="annotation text" w:semiHidden="1" w:unhideWhenUsed="1"/>
-    <w:lsdException w:name="header" w:semiHidden="1" w:unhideWhenUsed="1"/>
-    <w:lsdException w:name="footer" w:semiHidden="1" w:unhideWhenUsed="1"/>
-    <w:lsdException w:name="index heading" w:semiHidden="1" w:unhideWhenUsed="1"/>
-    <w:lsdException w:name="caption" w:semiHidden="1" w:uiPriority="35" w:unhideWhenUsed="1" w:qFormat="1"/>
-    <w:lsdException w:name="table of figures" w:semiHidden="1" w:unhideWhenUsed="1"/>
-    <w:lsdException w:name="envelope address" w:semiHidden="1" w:unhideWhenUsed="1"/>
-    <w:lsdException w:name="envelope return" w:semiHidden="1" w:unhideWhenUsed="1"/>
-    <w:lsdException w:name="footnote reference" w:semiHidden="1" w:unhideWhenUsed="1"/>
-    <w:lsdException w:name="annotation reference" w:semiHidden="1" w:unhideWhenUsed="1"/>
-    <w:lsdException w:name="line number" w:semiHidden="1" w:unhideWhenUsed="1"/>
-    <w:lsdException w:name="page number" w:semiHidden="1" w:unhideWhenUsed="1"/>
-    <w:lsdException w:name="endnote reference" w:semiHidden="1" w:unhideWhenUsed="1"/>
-    <w:lsdException w:name="endnote text" w:semiHidden="1" w:unhideWhenUsed="1"/>
-    <w:lsdException w:name="table of authorities" w:semiHidden="1" w:unhideWhenUsed="1"/>
-    <w:lsdException w:name="macro" w:semiHidden="1" w:unhideWhenUsed="1"/>
-    <w:lsdException w:name="toa heading" w:semiHidden="1" w:unhideWhenUsed="1"/>
-    <w:lsdException w:name="List" w:semiHidden="1" w:unhideWhenUsed="1"/>
-    <w:lsdException w:name="List Bullet" w:semiHidden="1" w:unhideWhenUsed="1"/>
-    <w:lsdException w:name="List Number" w:semiHidden="1" w:unhideWhenUsed="1"/>
-    <w:lsdException w:name="List 2" w:semiHidden="1" w:unhideWhenUsed="1"/>
-    <w:lsdException w:name="List 3" w:semiHidden="1" w:unhideWhenUsed="1"/>
-    <w:lsdException w:name="List 4" w:semiHidden="1" w:unhideWhenUsed="1"/>
-    <w:lsdException w:name="List 5" w:semiHidden="1" w:unhideWhenUsed="1"/>
-    <w:lsdException w:name="List Bullet 2" w:semiHidden="1" w:unhideWhenUsed="1"/>
-    <w:lsdException w:name="List Bullet 3" w:semiHidden="1" w:unhideWhenUsed="1"/>
-    <w:lsdException w:name="List Bullet 4" w:semiHidden="1" w:unhideWhenUsed="1"/>
-    <w:lsdException w:name="List Bullet 5" w:semiHidden="1" w:unhideWhenUsed="1"/>
-    <w:lsdException w:name="List Number 2" w:semiHidden="1" w:unhideWhenUsed="1"/>
-    <w:lsdException w:name="List Number 3" w:semiHidden="1" w:unhideWhenUsed="1"/>
-    <w:lsdException w:name="List Number 4" w:semiHidden="1" w:unhideWhenUsed="1"/>
-    <w:lsdException w:name="List Number 5" w:semiHidden="1" w:unhideWhenUsed="1"/>
-    <w:lsdException w:name="Title" w:uiPriority="10" w:qFormat="1"/>
-    <w:lsdException w:name="Closing" w:semiHidden="1" w:unhideWhenUsed="1"/>
-    <w:lsdException w:name="Signature" w:semiHidden="1" w:unhideWhenUsed="1"/>
-    <w:lsdException w:name="Default Paragraph Font" w:semiHidden="1" w:uiPriority="1" w:unhideWhenUsed="1"/>
-    <w:lsdException w:name="Body Text" w:semiHidden="1" w:unhideWhenUsed="1"/>
-    <w:lsdException w:name="Body Text Indent" w:semiHidden="1" w:unhideWhenUsed="1"/>
-    <w:lsdException w:name="List Continue" w:semiHidden="1" w:unhideWhenUsed="1"/>
-    <w:lsdException w:name="List Continue 2" w:semiHidden="1" w:unhideWhenUsed="1"/>
-    <w:lsdException w:name="List Continue 3" w:semiHidden="1" w:unhideWhenUsed="1"/>
-    <w:lsdException w:name="List Continue 4" w:semiHidden="1" w:unhideWhenUsed="1"/>
-    <w:lsdException w:name="List Continue 5" w:semiHidden="1" w:unhideWhenUsed="1"/>
-    <w:lsdException w:name="Message Header" w:semiHidden="1" w:unhideWhenUsed="1"/>
-    <w:lsdException w:name="Subtitle" w:uiPriority="11" w:qFormat="1"/>
-    <w:lsdException w:name="Salutation" w:semiHidden="1" w:unhideWhenUsed="1"/>
-    <w:lsdException w:name="Date" w:semiHidden="1" w:unhideWhenUsed="1"/>
-    <w:lsdException w:name="Body Text First Indent" w:semiHidden="1" w:unhideWhenUsed="1"/>
-    <w:lsdException w:name="Body Text First Indent 2" w:semiHidden="1" w:unhideWhenUsed="1"/>
-    <w:lsdException w:name="Note Heading" w:semiHidden="1" w:unhideWhenUsed="1"/>
-    <w:lsdException w:name="Body Text 2" w:semiHidden="1" w:unhideWhenUsed="1"/>
-    <w:lsdException w:name="Body Text 3" w:semiHidden="1" w:unhideWhenUsed="1"/>
-    <w:lsdException w:name="Body Text Indent 2" w:semiHidden="1" w:unhideWhenUsed="1"/>
-    <w:lsdException w:name="Body Text Indent 3" w:semiHidden="1" w:unhideWhenUsed="1"/>
-    <w:lsdException w:name="Block Text" w:semiHidden="1" w:unhideWhenUsed="1"/>
-    <w:lsdException w:name="Hyperlink" w:semiHidden="1" w:unhideWhenUsed="1"/>
-    <w:lsdException w:name="FollowedHyperlink" w:semiHidden="1" w:unhideWhenUsed="1"/>
-    <w:lsdException w:name="Strong" w:uiPriority="22" w:qFormat="1"/>
-    <w:lsdException w:name="Emphasis" w:uiPriority="20" w:qFormat="1"/>
-    <w:lsdException w:name="Document Map" w:semiHidden="1" w:unhideWhenUsed="1"/>
-    <w:lsdException w:name="Plain Text" w:semiHidden="1" w:unhideWhenUsed="1"/>
-    <w:lsdException w:name="E-mail Signature" w:semiHidden="1" w:unhideWhenUsed="1"/>
-    <w:lsdException w:name="HTML Top of Form" w:semiHidden="1" w:unhideWhenUsed="1"/>
-    <w:lsdException w:name="HTML Bottom of Form" w:semiHidden="1" w:unhideWhenUsed="1"/>
-    <w:lsdException w:name="Normal (Web)" w:semiHidden="1" w:unhideWhenUsed="1"/>
-    <w:lsdException w:name="HTML Acronym" w:semiHidden="1" w:unhideWhenUsed="1"/>
-    <w:lsdException w:name="HTML Address" w:semiHidden="1" w:unhideWhenUsed="1"/>
-    <w:lsdException w:name="HTML Cite" w:semiHidden="1" w:unhideWhenUsed="1"/>
-    <w:lsdException w:name="HTML Code" w:semiHidden="1" w:unhideWhenUsed="1"/>
-    <w:lsdException w:name="HTML Definition" w:semiHidden="1" w:unhideWhenUsed="1"/>
-    <w:lsdException w:name="HTML Keyboard" w:semiHidden="1" w:unhideWhenUsed="1"/>
-    <w:lsdException w:name="HTML Preformatted" w:semiHidden="1" w:unhideWhenUsed="1"/>
-    <w:lsdException w:name="HTML Sample" w:semiHidden="1" w:unhideWhenUsed="1"/>
-    <w:lsdException w:name="HTML Typewriter" w:semiHidden="1" w:unhideWhenUsed="1"/>
-    <w:lsdException w:name="HTML Variable" w:semiHidden="1" w:unhideWhenUsed="1"/>
-    <w:lsdException w:name="Normal Table" w:semiHidden="1" w:unhideWhenUsed="1"/>
-    <w:lsdException w:name="annotation subject" w:semiHidden="1" w:unhideWhenUsed="1"/>
-    <w:lsdException w:name="No List" w:semiHidden="1" w:unhideWhenUsed="1"/>
-    <w:lsdException w:name="Outline List 1" w:semiHidden="1" w:unhideWhenUsed="1"/>
-    <w:lsdException w:name="Outline List 2" w:semiHidden="1" w:unhideWhenUsed="1"/>
-    <w:lsdException w:name="Outline List 3" w:semiHidden="1" w:unhideWhenUsed="1"/>
-    <w:lsdException w:name="Table Simple 1" w:semiHidden="1" w:unhideWhenUsed="1"/>
-    <w:lsdException w:name="Table Simple 2" w:semiHidden="1" w:unhideWhenUsed="1"/>
-    <w:lsdException w:name="Table Simple 3" w:semiHidden="1" w:unhideWhenUsed="1"/>
-    <w:lsdException w:name="Table Classic 1" w:semiHidden="1" w:unhideWhenUsed="1"/>
-    <w:lsdException w:name="Table Classic 2" w:semiHidden="1" w:unhideWhenUsed="1"/>
-    <w:lsdException w:name="Table Classic 3" w:semiHidden="1" w:unhideWhenUsed="1"/>
-    <w:lsdException w:name="Table Classic 4" w:semiHidden="1" w:unhideWhenUsed="1"/>
-    <w:lsdException w:name="Table Colorful 1" w:semiHidden="1" w:unhideWhenUsed="1"/>
-    <w:lsdException w:name="Table Colorful 2" w:semiHidden="1" w:unhideWhenUsed="1"/>
-    <w:lsdException w:name="Table Colorful 3" w:semiHidden="1" w:unhideWhenUsed="1"/>
-    <w:lsdException w:name="Table Columns 1" w:semiHidden="1" w:unhideWhenUsed="1"/>
-    <w:lsdException w:name="Table Columns 2" w:semiHidden="1" w:unhideWhenUsed="1"/>
-    <w:lsdException w:name="Table Columns 3" w:semiHidden="1" w:unhideWhenUsed="1"/>
-    <w:lsdException w:name="Table Columns 4" w:semiHidden="1" w:unhideWhenUsed="1"/>
-    <w:lsdException w:name="Table Columns 5" w:semiHidden="1" w:unhideWhenUsed="1"/>
-    <w:lsdException w:name="Table Grid 1" w:semiHidden="1" w:unhideWhenUsed="1"/>
-    <w:lsdException w:name="Table Grid 2" w:semiHidden="1" w:unhideWhenUsed="1"/>
-    <w:lsdException w:name="Table Grid 3" w:semiHidden="1" w:unhideWhenUsed="1"/>
-    <w:lsdException w:name="Table Grid 4" w:semiHidden="1" w:unhideWhenUsed="1"/>
-    <w:lsdException w:name="Table Grid 5" w:semiHidden="1" w:unhideWhenUsed="1"/>
-    <w:lsdException w:name="Table Grid 6" w:semiHidden="1" w:unhideWhenUsed="1"/>
-    <w:lsdException w:name="Table Grid 7" w:semiHidden="1" w:unhideWhenUsed="1"/>
-    <w:lsdException w:name="Table Grid 8" w:semiHidden="1" w:unhideWhenUsed="1"/>
-    <w:lsdException w:name="Table List 1" w:semiHidden="1" w:unhideWhenUsed="1"/>
-    <w:lsdException w:name="Table List 2" w:semiHidden="1" w:unhideWhenUsed="1"/>
-    <w:lsdException w:name="Table List 3" w:semiHidden="1" w:unhideWhenUsed="1"/>
-    <w:lsdException w:name="Table List 4" w:semiHidden="1" w:unhideWhenUsed="1"/>
-    <w:lsdException w:name="Table List 5" w:semiHidden="1" w:unhideWhenUsed="1"/>
-    <w:lsdException w:name="Table List 6" w:semiHidden="1" w:unhideWhenUsed="1"/>
-    <w:lsdException w:name="Table List 7" w:semiHidden="1" w:unhideWhenUsed="1"/>
-    <w:lsdException w:name="Table List 8" w:semiHidden="1" w:unhideWhenUsed="1"/>
-    <w:lsdException w:name="Table 3D effects 1" w:semiHidden="1" w:unhideWhenUsed="1"/>
-    <w:lsdException w:name="Table 3D effects 2" w:semiHidden="1" w:unhideWhenUsed="1"/>
-    <w:lsdException w:name="Table 3D effects 3" w:semiHidden="1" w:unhideWhenUsed="1"/>
-    <w:lsdException w:name="Table Contemporary" w:semiHidden="1" w:unhideWhenUsed="1"/>
-    <w:lsdException w:name="Table Elegant" w:semiHidden="1" w:unhideWhenUsed="1"/>
-    <w:lsdException w:name="Table Professional" w:semiHidden="1" w:unhideWhenUsed="1"/>
-    <w:lsdException w:name="Table Subtle 1" w:semiHidden="1" w:unhideWhenUsed="1"/>
-    <w:lsdException w:name="Table Subtle 2" w:semiHidden="1" w:unhideWhenUsed="1"/>
-    <w:lsdException w:name="Table Web 1" w:semiHidden="1" w:unhideWhenUsed="1"/>
-    <w:lsdException w:name="Table Web 2" w:semiHidden="1" w:unhideWhenUsed="1"/>
-    <w:lsdException w:name="Table Web 3" w:semiHidden="1" w:unhideWhenUsed="1"/>
-    <w:lsdException w:name="Balloon Text" w:semiHidden="1" w:unhideWhenUsed="1"/>
-    <w:lsdException w:name="Table Grid" w:uiPriority="39"/>
-    <w:lsdException w:name="Table Theme" w:semiHidden="1" w:unhideWhenUsed="1"/>
-    <w:lsdException w:name="Placeholder Text" w:semiHidden="1"/>
-    <w:lsdException w:name="No Spacing" w:uiPriority="1" w:qFormat="1"/>
-    <w:lsdException w:name="Light Shading" w:uiPriority="60"/>
-    <w:lsdException w:name="Light List" w:uiPriority="61"/>
-    <w:lsdException w:name="Light Grid" w:uiPriority="62"/>
-    <w:lsdException w:name="Medium Shading 1" w:uiPriority="63"/>
-    <w:lsdException w:name="Medium Shading 2" w:uiPriority="64"/>
-    <w:lsdException w:name="Medium List 1" w:uiPriority="65"/>
-    <w:lsdException w:name="Medium List 2" w:uiPriority="66"/>
-    <w:lsdException w:name="Medium Grid 1" w:uiPriority="67"/>
-    <w:lsdException w:name="Medium Grid 2" w:uiPriority="68"/>
-    <w:lsdException w:name="Medium Grid 3" w:uiPriority="69"/>
-    <w:lsdException w:name="Dark List" w:uiPriority="70"/>
-    <w:lsdException w:name="Colorful Shading" w:uiPriority="71"/>
-    <w:lsdException w:name="Colorful List" w:uiPriority="72"/>
-    <w:lsdException w:name="Colorful Grid" w:uiPriority="73"/>
-    <w:lsdException w:name="Light Shading Accent 1" w:uiPriority="60"/>
-    <w:lsdException w:name="Light List Accent 1" w:uiPriority="61"/>
-    <w:lsdException w:name="Light Grid Accent 1" w:uiPriority="62"/>
-    <w:lsdException w:name="Medium Shading 1 Accent 1" w:uiPriority="63"/>
-    <w:lsdException w:name="Medium Shading 2 Accent 1" w:uiPriority="64"/>
-    <w:lsdException w:name="Medium List 1 Accent 1" w:uiPriority="65"/>
-    <w:lsdException w:name="Revision" w:semiHidden="1"/>
-    <w:lsdException w:name="List Paragraph" w:uiPriority="34" w:qFormat="1"/>
-    <w:lsdException w:name="Quote" w:uiPriority="29" w:qFormat="1"/>
-    <w:lsdException w:name="Intense Quote" w:uiPriority="30" w:qFormat="1"/>
-    <w:lsdException w:name="Medium List 2 Accent 1" w:uiPriority="66"/>
-    <w:lsdException w:name="Medium Grid 1 Accent 1" w:uiPriority="67"/>
-    <w:lsdException w:name="Medium Grid 2 Accent 1" w:uiPriority="68"/>
-    <w:lsdException w:name="Medium Grid 3 Accent 1" w:uiPriority="69"/>
-    <w:lsdException w:name="Dark List Accent 1" w:uiPriority="70"/>
-    <w:lsdException w:name="Colorful Shading Accent 1" w:uiPriority="71"/>
-    <w:lsdException w:name="Colorful List Accent 1" w:uiPriority="72"/>
-    <w:lsdException w:name="Colorful Grid Accent 1" w:uiPriority="73"/>
-    <w:lsdException w:name="Light Shading Accent 2" w:uiPriority="60"/>
-    <w:lsdException w:name="Light List Accent 2" w:uiPriority="61"/>
-    <w:lsdException w:name="Light Grid Accent 2" w:uiPriority="62"/>
-    <w:lsdException w:name="Medium Shading 1 Accent 2" w:uiPriority="63"/>
-    <w:lsdException w:name="Medium Shading 2 Accent 2" w:uiPriority="64"/>
-    <w:lsdException w:name="Medium List 1 Accent 2" w:uiPriority="65"/>
-    <w:lsdException w:name="Medium List 2 Accent 2" w:uiPriority="66"/>
-    <w:lsdException w:name="Medium Grid 1 Accent 2" w:uiPriority="67"/>
-    <w:lsdException w:name="Medium Grid 2 Accent 2" w:uiPriority="68"/>
-    <w:lsdException w:name="Medium Grid 3 Accent 2" w:uiPriority="69"/>
-    <w:lsdException w:name="Dark List Accent 2" w:uiPriority="70"/>
-    <w:lsdException w:name="Colorful Shading Accent 2" w:uiPriority="71"/>
-    <w:lsdException w:name="Colorful List Accent 2" w:uiPriority="72"/>
-    <w:lsdException w:name="Colorful Grid Accent 2" w:uiPriority="73"/>
-    <w:lsdException w:name="Light Shading Accent 3" w:uiPriority="60"/>
-    <w:lsdException w:name="Light List Accent 3" w:uiPriority="61"/>
-    <w:lsdException w:name="Light Grid Accent 3" w:uiPriority="62"/>
-    <w:lsdException w:name="Medium Shading 1 Accent 3" w:uiPriority="63"/>
-    <w:lsdException w:name="Medium Shading 2 Accent 3" w:uiPriority="64"/>
-    <w:lsdException w:name="Medium List 1 Accent 3" w:uiPriority="65"/>
-    <w:lsdException w:name="Medium List 2 Accent 3" w:uiPriority="66"/>
-    <w:lsdException w:name="Medium Grid 1 Accent 3" w:uiPriority="67"/>
-    <w:lsdException w:name="Medium Grid 2 Accent 3" w:uiPriority="68"/>
-    <w:lsdException w:name="Medium Grid 3 Accent 3" w:uiPriority="69"/>
-    <w:lsdException w:name="Dark List Accent 3" w:uiPriority="70"/>
-    <w:lsdException w:name="Colorful Shading Accent 3" w:uiPriority="71"/>
-    <w:lsdException w:name="Colorful List Accent 3" w:uiPriority="72"/>
-    <w:lsdException w:name="Colorful Grid Accent 3" w:uiPriority="73"/>
-    <w:lsdException w:name="Light Shading Accent 4" w:uiPriority="60"/>
-    <w:lsdException w:name="Light List Accent 4" w:uiPriority="61"/>
-    <w:lsdException w:name="Light Grid Accent 4" w:uiPriority="62"/>
-    <w:lsdException w:name="Medium Shading 1 Accent 4" w:uiPriority="63"/>
-    <w:lsdException w:name="Medium Shading 2 Accent 4" w:uiPriority="64"/>
-    <w:lsdException w:name="Medium List 1 Accent 4" w:uiPriority="65"/>
-    <w:lsdException w:name="Medium List 2 Accent 4" w:uiPriority="66"/>
-    <w:lsdException w:name="Medium Grid 1 Accent 4" w:uiPriority="67"/>
-    <w:lsdException w:name="Medium Grid 2 Accent 4" w:uiPriority="68"/>
-    <w:lsdException w:name="Medium Grid 3 Accent 4" w:uiPriority="69"/>
-    <w:lsdException w:name="Dark List Accent 4" w:uiPriority="70"/>
-    <w:lsdException w:name="Colorful Shading Accent 4" w:uiPriority="71"/>
-    <w:lsdException w:name="Colorful List Accent 4" w:uiPriority="72"/>
-    <w:lsdException w:name="Colorful Grid Accent 4" w:uiPriority="73"/>
-    <w:lsdException w:name="Light Shading Accent 5" w:uiPriority="60"/>
-    <w:lsdException w:name="Light List Accent 5" w:uiPriority="61"/>
-    <w:lsdException w:name="Light Grid Accent 5" w:uiPriority="62"/>
-    <w:lsdException w:name="Medium Shading 1 Accent 5" w:uiPriority="63"/>
-    <w:lsdException w:name="Medium Shading 2 Accent 5" w:uiPriority="64"/>
-    <w:lsdException w:name="Medium List 1 Accent 5" w:uiPriority="65"/>
-    <w:lsdException w:name="Medium List 2 Accent 5" w:uiPriority="66"/>
-    <w:lsdException w:name="Medium Grid 1 Accent 5" w:uiPriority="67"/>
-    <w:lsdException w:name="Medium Grid 2 Accent 5" w:uiPriority="68"/>
-    <w:lsdException w:name="Medium Grid 3 Accent 5" w:uiPriority="69"/>
-    <w:lsdException w:name="Dark List Accent 5" w:uiPriority="70"/>
-    <w:lsdException w:name="Colorful Shading Accent 5" w:uiPriority="71"/>
-    <w:lsdException w:name="Colorful List Accent 5" w:uiPriority="72"/>
-    <w:lsdException w:name="Colorful Grid Accent 5" w:uiPriority="73"/>
-    <w:lsdException w:name="Light Shading Accent 6" w:uiPriority="60"/>
-    <w:lsdException w:name="Light List Accent 6" w:uiPriority="61"/>
-    <w:lsdException w:name="Light Grid Accent 6" w:uiPriority="62"/>
-    <w:lsdException w:name="Medium Shading 1 Accent 6" w:uiPriority="63"/>
-    <w:lsdException w:name="Medium Shading 2 Accent 6" w:uiPriority="64"/>
-    <w:lsdException w:name="Medium List 1 Accent 6" w:uiPriority="65"/>
-    <w:lsdException w:name="Medium List 2 Accent 6" w:uiPriority="66"/>
-    <w:lsdException w:name="Medium Grid 1 Accent 6" w:uiPriority="67"/>
-    <w:lsdException w:name="Medium Grid 2 Accent 6" w:uiPriority="68"/>
-    <w:lsdException w:name="Medium Grid 3 Accent 6" w:uiPriority="69"/>
-    <w:lsdException w:name="Dark List Accent 6" w:uiPriority="70"/>
-    <w:lsdException w:name="Colorful Shading Accent 6" w:uiPriority="71"/>
-    <w:lsdException w:name="Colorful List Accent 6" w:uiPriority="72"/>
-    <w:lsdException w:name="Colorful Grid Accent 6" w:uiPriority="73"/>
-    <w:lsdException w:name="Subtle Emphasis" w:uiPriority="19" w:qFormat="1"/>
-    <w:lsdException w:name="Intense Emphasis" w:uiPriority="21" w:qFormat="1"/>
-    <w:lsdException w:name="Subtle Reference" w:uiPriority="31" w:qFormat="1"/>
-    <w:lsdException w:name="Intense Reference" w:uiPriority="32" w:qFormat="1"/>
-    <w:lsdException w:name="Book Title" w:uiPriority="33" w:qFormat="1"/>
-    <w:lsdException w:name="Bibliography" w:semiHidden="1" w:uiPriority="37" w:unhideWhenUsed="1"/>
-    <w:lsdException w:name="TOC Heading" w:semiHidden="1" w:uiPriority="39" w:unhideWhenUsed="1" w:qFormat="1"/>
-    <w:lsdException w:name="Plain Table 1" w:uiPriority="41"/>
-    <w:lsdException w:name="Plain Table 2" w:uiPriority="42"/>
-    <w:lsdException w:name="Plain Table 3" w:uiPriority="43"/>
-    <w:lsdException w:name="Plain Table 4" w:uiPriority="44"/>
-    <w:lsdException w:name="Plain Table 5" w:uiPriority="45"/>
-    <w:lsdException w:name="Grid Table Light" w:uiPriority="40"/>
-    <w:lsdException w:name="Grid Table 1 Light" w:uiPriority="46"/>
-    <w:lsdException w:name="Grid Table 2" w:uiPriority="47"/>
-    <w:lsdException w:name="Grid Table 3" w:uiPriority="48"/>
-    <w:lsdException w:name="Grid Table 4" w:uiPriority="49"/>
-    <w:lsdException w:name="Grid Table 5 Dark" w:uiPriority="50"/>
-    <w:lsdException w:name="Grid Table 6 Colorful" w:uiPriority="51"/>
-    <w:lsdException w:name="Grid Table 7 Colorful" w:uiPriority="52"/>
-    <w:lsdException w:name="Grid Table 1 Light Accent 1" w:uiPriority="46"/>
-    <w:lsdException w:name="Grid Table 2 Accent 1" w:uiPriority="47"/>
-    <w:lsdException w:name="Grid Table 3 Accent 1" w:uiPriority="48"/>
-    <w:lsdException w:name="Grid Table 4 Accent 1" w:uiPriority="49"/>
-    <w:lsdException w:name="Grid Table 5 Dark Accent 1" w:uiPriority="50"/>
-    <w:lsdException w:name="Grid Table 6 Colorful Accent 1" w:uiPriority="51"/>
-    <w:lsdException w:name="Grid Table 7 Colorful Accent 1" w:uiPriority="52"/>
-    <w:lsdException w:name="Grid Table 1 Light Accent 2" w:uiPriority="46"/>
-    <w:lsdException w:name="Grid Table 2 Accent 2" w:uiPriority="47"/>
-    <w:lsdException w:name="Grid Table 3 Accent 2" w:uiPriority="48"/>
-    <w:lsdException w:name="Grid Table 4 Accent 2" w:uiPriority="49"/>
-    <w:lsdException w:name="Grid Table 5 Dark Accent 2" w:uiPriority="50"/>
-    <w:lsdException w:name="Grid Table 6 Colorful Accent 2" w:uiPriority="51"/>
-    <w:lsdException w:name="Grid Table 7 Colorful Accent 2" w:uiPriority="52"/>
-    <w:lsdException w:name="Grid Table 1 Light Accent 3" w:uiPriority="46"/>
-    <w:lsdException w:name="Grid Table 2 Accent 3" w:uiPriority="47"/>
-    <w:lsdException w:name="Grid Table 3 Accent 3" w:uiPriority="48"/>
-    <w:lsdException w:name="Grid Table 4 Accent 3" w:uiPriority="49"/>
-    <w:lsdException w:name="Grid Table 5 Dark Accent 3" w:uiPriority="50"/>
-    <w:lsdException w:name="Grid Table 6 Colorful Accent 3" w:uiPriority="51"/>
-    <w:lsdException w:name="Grid Table 7 Colorful Accent 3" w:uiPriority="52"/>
-    <w:lsdException w:name="Grid Table 1 Light Accent 4" w:uiPriority="46"/>
-    <w:lsdException w:name="Grid Table 2 Accent 4" w:uiPriority="47"/>
-    <w:lsdException w:name="Grid Table 3 Accent 4" w:uiPriority="48"/>
-    <w:lsdException w:name="Grid Table 4 Accent 4" w:uiPriority="49"/>
-    <w:lsdException w:name="Grid Table 5 Dark Accent 4" w:uiPriority="50"/>
-    <w:lsdException w:name="Grid Table 6 Colorful Accent 4" w:uiPriority="51"/>
-    <w:lsdException w:name="Grid Table 7 Colorful Accent 4" w:uiPriority="52"/>
-    <w:lsdException w:name="Grid Table 1 Light Accent 5" w:uiPriority="46"/>
-    <w:lsdException w:name="Grid Table 2 Accent 5" w:uiPriority="47"/>
-    <w:lsdException w:name="Grid Table 3 Accent 5" w:uiPriority="48"/>
-    <w:lsdException w:name="Grid Table 4 Accent 5" w:uiPriority="49"/>
-    <w:lsdException w:name="Grid Table 5 Dark Accent 5" w:uiPriority="50"/>
-    <w:lsdException w:name="Grid Table 6 Colorful Accent 5" w:uiPriority="51"/>
-    <w:lsdException w:name="Grid Table 7 Colorful Accent 5" w:uiPriority="52"/>
-    <w:lsdException w:name="Grid Table 1 Light Accent 6" w:uiPriority="46"/>
-    <w:lsdException w:name="Grid Table 2 Accent 6" w:uiPriority="47"/>
-    <w:lsdException w:name="Grid Table 3 Accent 6" w:uiPriority="48"/>
-    <w:lsdException w:name="Grid Table 4 Accent 6" w:uiPriority="49"/>
-    <w:lsdException w:name="Grid Table 5 Dark Accent 6" w:uiPriority="50"/>
-    <w:lsdException w:name="Grid Table 6 Colorful Accent 6" w:uiPriority="51"/>
-    <w:lsdException w:name="Grid Table 7 Colorful Accent 6" w:uiPriority="52"/>
-    <w:lsdException w:name="List Table 1 Light" w:uiPriority="46"/>
-    <w:lsdException w:name="List Table 2" w:uiPriority="47"/>
-    <w:lsdException w:name="List Table 3" w:uiPriority="48"/>
-    <w:lsdException w:name="List Table 4" w:uiPriority="49"/>
-    <w:lsdException w:name="List Table 5 Dark" w:uiPriority="50"/>
-    <w:lsdException w:name="List Table 6 Colorful" w:uiPriority="51"/>
-    <w:lsdException w:name="List Table 7 Colorful" w:uiPriority="52"/>
-    <w:lsdException w:name="List Table 1 Light Accent 1" w:uiPriority="46"/>
-    <w:lsdException w:name="List Table 2 Accent 1" w:uiPriority="47"/>
-    <w:lsdException w:name="List Table 3 Accent 1" w:uiPriority="48"/>
-    <w:lsdException w:name="List Table 4 Accent 1" w:uiPriority="49"/>
-    <w:lsdException w:name="List Table 5 Dark Accent 1" w:uiPriority="50"/>
-    <w:lsdException w:name="List Table 6 Colorful Accent 1" w:uiPriority="51"/>
-    <w:lsdException w:name="List Table 7 Colorful Accent 1" w:uiPriority="52"/>
-    <w:lsdException w:name="List Table 1 Light Accent 2" w:uiPriority="46"/>
-    <w:lsdException w:name="List Table 2 Accent 2" w:uiPriority="47"/>
-    <w:lsdException w:name="List Table 3 Accent 2" w:uiPriority="48"/>
-    <w:lsdException w:name="List Table 4 Accent 2" w:uiPriority="49"/>
-    <w:lsdException w:name="List Table 5 Dark Accent 2" w:uiPriority="50"/>
-    <w:lsdException w:name="List Table 6 Colorful Accent 2" w:uiPriority="51"/>
-    <w:lsdException w:name="List Table 7 Colorful Accent 2" w:uiPriority="52"/>
-    <w:lsdException w:name="List Table 1 Light Accent 3" w:uiPriority="46"/>
-    <w:lsdException w:name="List Table 2 Accent 3" w:uiPriority="47"/>
-    <w:lsdException w:name="List Table 3 Accent 3" w:uiPriority="48"/>
-    <w:lsdException w:name="List Table 4 Accent 3" w:uiPriority="49"/>
-    <w:lsdException w:name="List Table 5 Dark Accent 3" w:uiPriority="50"/>
-    <w:lsdException w:name="List Table 6 Colorful Accent 3" w:uiPriority="51"/>
-    <w:lsdException w:name="List Table 7 Colorful Accent 3" w:uiPriority="52"/>
-    <w:lsdException w:name="List Table 1 Light Accent 4" w:uiPriority="46"/>
-    <w:lsdException w:name="List Table 2 Accent 4" w:uiPriority="47"/>
-    <w:lsdException w:name="List Table 3 Accent 4" w:uiPriority="48"/>
-    <w:lsdException w:name="List Table 4 Accent 4" w:uiPriority="49"/>
-    <w:lsdException w:name="List Table 5 Dark Accent 4" w:uiPriority="50"/>
-    <w:lsdException w:name="List Table 6 Colorful Accent 4" w:uiPriority="51"/>
-    <w:lsdException w:name="List Table 7 Colorful Accent 4" w:uiPriority="52"/>
-    <w:lsdException w:name="List Table 1 Light Accent 5" w:uiPriority="46"/>
-    <w:lsdException w:name="List Table 2 Accent 5" w:uiPriority="47"/>
-    <w:lsdException w:name="List Table 3 Accent 5" w:uiPriority="48"/>
-    <w:lsdException w:name="List Table 4 Accent 5" w:uiPriority="49"/>
-    <w:lsdException w:name="List Table 5 Dark Accent 5" w:uiPriority="50"/>
-    <w:lsdException w:name="List Table 6 Colorful Accent 5" w:uiPriority="51"/>
-    <w:lsdException w:name="List Table 7 Colorful Accent 5" w:uiPriority="52"/>
-    <w:lsdException w:name="List Table 1 Light Accent 6" w:uiPriority="46"/>
-    <w:lsdException w:name="List Table 2 Accent 6" w:uiPriority="47"/>
-    <w:lsdException w:name="List Table 3 Accent 6" w:uiPriority="48"/>
-    <w:lsdException w:name="List Table 4 Accent 6" w:uiPriority="49"/>
-    <w:lsdException w:name="List Table 5 Dark Accent 6" w:uiPriority="50"/>
-    <w:lsdException w:name="List Table 6 Colorful Accent 6" w:uiPriority="51"/>
-    <w:lsdException w:name="List Table 7 Colorful Accent 6" w:uiPriority="52"/>
+  <w:latentStyles w:defLockedState="0" w:defUIPriority="99" w:defSemiHidden="1" w:defUnhideWhenUsed="1" w:defQFormat="0" w:count="267">
+    <w:lsdException w:name="Normal" w:semiHidden="0" w:uiPriority="0" w:unhideWhenUsed="0" w:qFormat="1"/>
+    <w:lsdException w:name="heading 1" w:semiHidden="0" w:uiPriority="9" w:unhideWhenUsed="0" w:qFormat="1"/>
+    <w:lsdException w:name="heading 2" w:uiPriority="9" w:qFormat="1"/>
+    <w:lsdException w:name="heading 3" w:uiPriority="9" w:qFormat="1"/>
+    <w:lsdException w:name="heading 4" w:uiPriority="9" w:qFormat="1"/>
+    <w:lsdException w:name="heading 5" w:uiPriority="9" w:qFormat="1"/>
+    <w:lsdException w:name="heading 6" w:uiPriority="9" w:qFormat="1"/>
+    <w:lsdException w:name="heading 7" w:uiPriority="9" w:qFormat="1"/>
+    <w:lsdException w:name="heading 8" w:uiPriority="9" w:qFormat="1"/>
+    <w:lsdException w:name="heading 9" w:uiPriority="9" w:qFormat="1"/>
+    <w:lsdException w:name="toc 1" w:uiPriority="39"/>
+    <w:lsdException w:name="toc 2" w:uiPriority="39"/>
+    <w:lsdException w:name="toc 3" w:uiPriority="39"/>
+    <w:lsdException w:name="toc 4" w:uiPriority="39"/>
+    <w:lsdException w:name="toc 5" w:uiPriority="39"/>
+    <w:lsdException w:name="toc 6" w:uiPriority="39"/>
+    <w:lsdException w:name="toc 7" w:uiPriority="39"/>
+    <w:lsdException w:name="toc 8" w:uiPriority="39"/>
+    <w:lsdException w:name="toc 9" w:uiPriority="39"/>
+    <w:lsdException w:name="caption" w:uiPriority="35" w:qFormat="1"/>
+    <w:lsdException w:name="Title" w:semiHidden="0" w:uiPriority="10" w:unhideWhenUsed="0" w:qFormat="1"/>
+    <w:lsdException w:name="Default Paragraph Font" w:uiPriority="1"/>
+    <w:lsdException w:name="Subtitle" w:semiHidden="0" w:uiPriority="11" w:unhideWhenUsed="0" w:qFormat="1"/>
+    <w:lsdException w:name="Strong" w:semiHidden="0" w:uiPriority="22" w:unhideWhenUsed="0" w:qFormat="1"/>
+    <w:lsdException w:name="Emphasis" w:semiHidden="0" w:uiPriority="20" w:unhideWhenUsed="0" w:qFormat="1"/>
+    <w:lsdException w:name="Table Grid" w:semiHidden="0" w:uiPriority="39" w:unhideWhenUsed="0"/>
+    <w:lsdException w:name="Placeholder Text" w:unhideWhenUsed="0"/>
+    <w:lsdException w:name="No Spacing" w:semiHidden="0" w:uiPriority="1" w:unhideWhenUsed="0" w:qFormat="1"/>
+    <w:lsdException w:name="Light Shading" w:semiHidden="0" w:uiPriority="60" w:unhideWhenUsed="0"/>
+    <w:lsdException w:name="Light List" w:semiHidden="0" w:uiPriority="61" w:unhideWhenUsed="0"/>
+    <w:lsdException w:name="Light Grid" w:semiHidden="0" w:uiPriority="62" w:unhideWhenUsed="0"/>
+    <w:lsdException w:name="Medium Shading 1" w:semiHidden="0" w:uiPriority="63" w:unhideWhenUsed="0"/>
+    <w:lsdException w:name="Medium Shading 2" w:semiHidden="0" w:uiPriority="64" w:unhideWhenUsed="0"/>
+    <w:lsdException w:name="Medium List 1" w:semiHidden="0" w:uiPriority="65" w:unhideWhenUsed="0"/>
+    <w:lsdException w:name="Medium List 2" w:semiHidden="0" w:uiPriority="66" w:unhideWhenUsed="0"/>
+    <w:lsdException w:name="Medium Grid 1" w:semiHidden="0" w:uiPriority="67" w:unhideWhenUsed="0"/>
+    <w:lsdException w:name="Medium Grid 2" w:semiHidden="0" w:uiPriority="68" w:unhideWhenUsed="0"/>
+    <w:lsdException w:name="Medium Grid 3" w:semiHidden="0" w:uiPriority="69" w:unhideWhenUsed="0"/>
+    <w:lsdException w:name="Dark List" w:semiHidden="0" w:uiPriority="70" w:unhideWhenUsed="0"/>
+    <w:lsdException w:name="Colorful Shading" w:semiHidden="0" w:uiPriority="71" w:unhideWhenUsed="0"/>
+    <w:lsdException w:name="Colorful List" w:semiHidden="0" w:uiPriority="72" w:unhideWhenUsed="0"/>
+    <w:lsdException w:name="Colorful Grid" w:semiHidden="0" w:uiPriority="73" w:unhideWhenUsed="0"/>
+    <w:lsdException w:name="Light Shading Accent 1" w:semiHidden="0" w:uiPriority="60" w:unhideWhenUsed="0"/>
+    <w:lsdException w:name="Light List Accent 1" w:semiHidden="0" w:uiPriority="61" w:unhideWhenUsed="0"/>
+    <w:lsdException w:name="Light Grid Accent 1" w:semiHidden="0" w:uiPriority="62" w:unhideWhenUsed="0"/>
+    <w:lsdException w:name="Medium Shading 1 Accent 1" w:semiHidden="0" w:uiPriority="63" w:unhideWhenUsed="0"/>
+    <w:lsdException w:name="Medium Shading 2 Accent 1" w:semiHidden="0" w:uiPriority="64" w:unhideWhenUsed="0"/>
+    <w:lsdException w:name="Medium List 1 Accent 1" w:semiHidden="0" w:uiPriority="65" w:unhideWhenUsed="0"/>
+    <w:lsdException w:name="Revision" w:unhideWhenUsed="0"/>
+    <w:lsdException w:name="List Paragraph" w:semiHidden="0" w:uiPriority="34" w:unhideWhenUsed="0" w:qFormat="1"/>
+    <w:lsdException w:name="Quote" w:semiHidden="0" w:uiPriority="29" w:unhideWhenUsed="0" w:qFormat="1"/>
+    <w:lsdException w:name="Intense Quote" w:semiHidden="0" w:uiPriority="30" w:unhideWhenUsed="0" w:qFormat="1"/>
+    <w:lsdException w:name="Medium List 2 Accent 1" w:semiHidden="0" w:uiPriority="66" w:unhideWhenUsed="0"/>
+    <w:lsdException w:name="Medium Grid 1 Accent 1" w:semiHidden="0" w:uiPriority="67" w:unhideWhenUsed="0"/>
+    <w:lsdException w:name="Medium Grid 2 Accent 1" w:semiHidden="0" w:uiPriority="68" w:unhideWhenUsed="0"/>
+    <w:lsdException w:name="Medium Grid 3 Accent 1" w:semiHidden="0" w:uiPriority="69" w:unhideWhenUsed="0"/>
+    <w:lsdException w:name="Dark List Accent 1" w:semiHidden="0" w:uiPriority="70" w:unhideWhenUsed="0"/>
+    <w:lsdException w:name="Colorful Shading Accent 1" w:semiHidden="0" w:uiPriority="71" w:unhideWhenUsed="0"/>
+    <w:lsdException w:name="Colorful List Accent 1" w:semiHidden="0" w:uiPriority="72" w:unhideWhenUsed="0"/>
+    <w:lsdException w:name="Colorful Grid Accent 1" w:semiHidden="0" w:uiPriority="73" w:unhideWhenUsed="0"/>
+    <w:lsdException w:name="Light Shading Accent 2" w:semiHidden="0" w:uiPriority="60" w:unhideWhenUsed="0"/>
+    <w:lsdException w:name="Light List Accent 2" w:semiHidden="0" w:uiPriority="61" w:unhideWhenUsed="0"/>
+    <w:lsdException w:name="Light Grid Accent 2" w:semiHidden="0" w:uiPriority="62" w:unhideWhenUsed="0"/>
+    <w:lsdException w:name="Medium Shading 1 Accent 2" w:semiHidden="0" w:uiPriority="63" w:unhideWhenUsed="0"/>
+    <w:lsdException w:name="Medium Shading 2 Accent 2" w:semiHidden="0" w:uiPriority="64" w:unhideWhenUsed="0"/>
+    <w:lsdException w:name="Medium List 1 Accent 2" w:semiHidden="0" w:uiPriority="65" w:unhideWhenUsed="0"/>
+    <w:lsdException w:name="Medium List 2 Accent 2" w:semiHidden="0" w:uiPriority="66" w:unhideWhenUsed="0"/>
+    <w:lsdException w:name="Medium Grid 1 Accent 2" w:semiHidden="0" w:uiPriority="67" w:unhideWhenUsed="0"/>
+    <w:lsdException w:name="Medium Grid 2 Accent 2" w:semiHidden="0" w:uiPriority="68" w:unhideWhenUsed="0"/>
+    <w:lsdException w:name="Medium Grid 3 Accent 2" w:semiHidden="0" w:uiPriority="69" w:unhideWhenUsed="0"/>
+    <w:lsdException w:name="Dark List Accent 2" w:semiHidden="0" w:uiPriority="70" w:unhideWhenUsed="0"/>
+    <w:lsdException w:name="Colorful Shading Accent 2" w:semiHidden="0" w:uiPriority="71" w:unhideWhenUsed="0"/>
+    <w:lsdException w:name="Colorful List Accent 2" w:semiHidden="0" w:uiPriority="72" w:unhideWhenUsed="0"/>
+    <w:lsdException w:name="Colorful Grid Accent 2" w:semiHidden="0" w:uiPriority="73" w:unhideWhenUsed="0"/>
+    <w:lsdException w:name="Light Shading Accent 3" w:semiHidden="0" w:uiPriority="60" w:unhideWhenUsed="0"/>
+    <w:lsdException w:name="Light List Accent 3" w:semiHidden="0" w:uiPriority="61" w:unhideWhenUsed="0"/>
+    <w:lsdException w:name="Light Grid Accent 3" w:semiHidden="0" w:uiPriority="62" w:unhideWhenUsed="0"/>
+    <w:lsdException w:name="Medium Shading 1 Accent 3" w:semiHidden="0" w:uiPriority="63" w:unhideWhenUsed="0"/>
+    <w:lsdException w:name="Medium Shading 2 Accent 3" w:semiHidden="0" w:uiPriority="64" w:unhideWhenUsed="0"/>
+    <w:lsdException w:name="Medium List 1 Accent 3" w:semiHidden="0" w:uiPriority="65" w:unhideWhenUsed="0"/>
+    <w:lsdException w:name="Medium List 2 Accent 3" w:semiHidden="0" w:uiPriority="66" w:unhideWhenUsed="0"/>
+    <w:lsdException w:name="Medium Grid 1 Accent 3" w:semiHidden="0" w:uiPriority="67" w:unhideWhenUsed="0"/>
+    <w:lsdException w:name="Medium Grid 2 Accent 3" w:semiHidden="0" w:uiPriority="68" w:unhideWhenUsed="0"/>
+    <w:lsdException w:name="Medium Grid 3 Accent 3" w:semiHidden="0" w:uiPriority="69" w:unhideWhenUsed="0"/>
+    <w:lsdException w:name="Dark List Accent 3" w:semiHidden="0" w:uiPriority="70" w:unhideWhenUsed="0"/>
+    <w:lsdException w:name="Colorful Shading Accent 3" w:semiHidden="0" w:uiPriority="71" w:unhideWhenUsed="0"/>
+    <w:lsdException w:name="Colorful List Accent 3" w:semiHidden="0" w:uiPriority="72" w:unhideWhenUsed="0"/>
+    <w:lsdException w:name="Colorful Grid Accent 3" w:semiHidden="0" w:uiPriority="73" w:unhideWhenUsed="0"/>
+    <w:lsdException w:name="Light Shading Accent 4" w:semiHidden="0" w:uiPriority="60" w:unhideWhenUsed="0"/>
+    <w:lsdException w:name="Light List Accent 4" w:semiHidden="0" w:uiPriority="61" w:unhideWhenUsed="0"/>
+    <w:lsdException w:name="Light Grid Accent 4" w:semiHidden="0" w:uiPriority="62" w:unhideWhenUsed="0"/>
+    <w:lsdException w:name="Medium Shading 1 Accent 4" w:semiHidden="0" w:uiPriority="63" w:unhideWhenUsed="0"/>
+    <w:lsdException w:name="Medium Shading 2 Accent 4" w:semiHidden="0" w:uiPriority="64" w:unhideWhenUsed="0"/>
+    <w:lsdException w:name="Medium List 1 Accent 4" w:semiHidden="0" w:uiPriority="65" w:unhideWhenUsed="0"/>
+    <w:lsdException w:name="Medium List 2 Accent 4" w:semiHidden="0" w:uiPriority="66" w:unhideWhenUsed="0"/>
+    <w:lsdException w:name="Medium Grid 1 Accent 4" w:semiHidden="0" w:uiPriority="67" w:unhideWhenUsed="0"/>
+    <w:lsdException w:name="Medium Grid 2 Accent 4" w:semiHidden="0" w:uiPriority="68" w:unhideWhenUsed="0"/>
+    <w:lsdException w:name="Medium Grid 3 Accent 4" w:semiHidden="0" w:uiPriority="69" w:unhideWhenUsed="0"/>
+    <w:lsdException w:name="Dark List Accent 4" w:semiHidden="0" w:uiPriority="70" w:unhideWhenUsed="0"/>
+    <w:lsdException w:name="Colorful Shading Accent 4" w:semiHidden="0" w:uiPriority="71" w:unhideWhenUsed="0"/>
+    <w:lsdException w:name="Colorful List Accent 4" w:semiHidden="0" w:uiPriority="72" w:unhideWhenUsed="0"/>
+    <w:lsdException w:name="Colorful Grid Accent 4" w:semiHidden="0" w:uiPriority="73" w:unhideWhenUsed="0"/>
+    <w:lsdException w:name="Light Shading Accent 5" w:semiHidden="0" w:uiPriority="60" w:unhideWhenUsed="0"/>
+    <w:lsdException w:name="Light List Accent 5" w:semiHidden="0" w:uiPriority="61" w:unhideWhenUsed="0"/>
+    <w:lsdException w:name="Light Grid Accent 5" w:semiHidden="0" w:uiPriority="62" w:unhideWhenUsed="0"/>
+    <w:lsdException w:name="Medium Shading 1 Accent 5" w:semiHidden="0" w:uiPriority="63" w:unhideWhenUsed="0"/>
+    <w:lsdException w:name="Medium Shading 2 Accent 5" w:semiHidden="0" w:uiPriority="64" w:unhideWhenUsed="0"/>
+    <w:lsdException w:name="Medium List 1 Accent 5" w:semiHidden="0" w:uiPriority="65" w:unhideWhenUsed="0"/>
+    <w:lsdException w:name="Medium List 2 Accent 5" w:semiHidden="0" w:uiPriority="66" w:unhideWhenUsed="0"/>
+    <w:lsdException w:name="Medium Grid 1 Accent 5" w:semiHidden="0" w:uiPriority="67" w:unhideWhenUsed="0"/>
+    <w:lsdException w:name="Medium Grid 2 Accent 5" w:semiHidden="0" w:uiPriority="68" w:unhideWhenUsed="0"/>
+    <w:lsdException w:name="Medium Grid 3 Accent 5" w:semiHidden="0" w:uiPriority="69" w:unhideWhenUsed="0"/>
+    <w:lsdException w:name="Dark List Accent 5" w:semiHidden="0" w:uiPriority="70" w:unhideWhenUsed="0"/>
+    <w:lsdException w:name="Colorful Shading Accent 5" w:semiHidden="0" w:uiPriority="71" w:unhideWhenUsed="0"/>
+    <w:lsdException w:name="Colorful List Accent 5" w:semiHidden="0" w:uiPriority="72" w:unhideWhenUsed="0"/>
+    <w:lsdException w:name="Colorful Grid Accent 5" w:semiHidden="0" w:uiPriority="73" w:unhideWhenUsed="0"/>
+    <w:lsdException w:name="Light Shading Accent 6" w:semiHidden="0" w:uiPriority="60" w:unhideWhenUsed="0"/>
+    <w:lsdException w:name="Light List Accent 6" w:semiHidden="0" w:uiPriority="61" w:unhideWhenUsed="0"/>
+    <w:lsdException w:name="Light Grid Accent 6" w:semiHidden="0" w:uiPriority="62" w:unhideWhenUsed="0"/>
+    <w:lsdException w:name="Medium Shading 1 Accent 6" w:semiHidden="0" w:uiPriority="63" w:unhideWhenUsed="0"/>
+    <w:lsdException w:name="Medium Shading 2 Accent 6" w:semiHidden="0" w:uiPriority="64" w:unhideWhenUsed="0"/>
+    <w:lsdException w:name="Medium List 1 Accent 6" w:semiHidden="0" w:uiPriority="65" w:unhideWhenUsed="0"/>
+    <w:lsdException w:name="Medium List 2 Accent 6" w:semiHidden="0" w:uiPriority="66" w:unhideWhenUsed="0"/>
+    <w:lsdException w:name="Medium Grid 1 Accent 6" w:semiHidden="0" w:uiPriority="67" w:unhideWhenUsed="0"/>
+    <w:lsdException w:name="Medium Grid 2 Accent 6" w:semiHidden="0" w:uiPriority="68" w:unhideWhenUsed="0"/>
+    <w:lsdException w:name="Medium Grid 3 Accent 6" w:semiHidden="0" w:uiPriority="69" w:unhideWhenUsed="0"/>
+    <w:lsdException w:name="Dark List Accent 6" w:semiHidden="0" w:uiPriority="70" w:unhideWhenUsed="0"/>
+    <w:lsdException w:name="Colorful Shading Accent 6" w:semiHidden="0" w:uiPriority="71" w:unhideWhenUsed="0"/>
+    <w:lsdException w:name="Colorful List Accent 6" w:semiHidden="0" w:uiPriority="72" w:unhideWhenUsed="0"/>
+    <w:lsdException w:name="Colorful Grid Accent 6" w:semiHidden="0" w:uiPriority="73" w:unhideWhenUsed="0"/>
+    <w:lsdException w:name="Subtle Emphasis" w:semiHidden="0" w:uiPriority="19" w:unhideWhenUsed="0" w:qFormat="1"/>
+    <w:lsdException w:name="Intense Emphasis" w:semiHidden="0" w:uiPriority="21" w:unhideWhenUsed="0" w:qFormat="1"/>
+    <w:lsdException w:name="Subtle Reference" w:semiHidden="0" w:uiPriority="31" w:unhideWhenUsed="0" w:qFormat="1"/>
+    <w:lsdException w:name="Intense Reference" w:semiHidden="0" w:uiPriority="32" w:unhideWhenUsed="0" w:qFormat="1"/>
+    <w:lsdException w:name="Book Title" w:semiHidden="0" w:uiPriority="33" w:unhideWhenUsed="0" w:qFormat="1"/>
+    <w:lsdException w:name="Bibliography" w:uiPriority="37"/>
+    <w:lsdException w:name="TOC Heading" w:uiPriority="39" w:qFormat="1"/>
   </w:latentStyles>
   <w:style w:type="paragraph" w:default="1" w:styleId="Normal">
     <w:name w:val="Normal"/>
@@ -7453,6 +6349,7 @@
     <w:uiPriority w:val="99"/>
     <w:semiHidden/>
     <w:unhideWhenUsed/>
+    <w:qFormat/>
     <w:tblPr>
       <w:tblInd w:w="0" w:type="dxa"/>
       <w:tblCellMar>
@@ -7545,6 +6442,7 @@
       <w:rFonts w:eastAsia="SimSun"/>
     </w:rPr>
     <w:tblPr>
+      <w:tblInd w:w="0" w:type="dxa"/>
       <w:tblBorders>
         <w:top w:val="single" w:sz="4" w:space="0" w:color="auto"/>
         <w:left w:val="single" w:sz="4" w:space="0" w:color="auto"/>
@@ -7553,6 +6451,12 @@
         <w:insideH w:val="single" w:sz="4" w:space="0" w:color="auto"/>
         <w:insideV w:val="single" w:sz="4" w:space="0" w:color="auto"/>
       </w:tblBorders>
+      <w:tblCellMar>
+        <w:top w:w="0" w:type="dxa"/>
+        <w:left w:w="108" w:type="dxa"/>
+        <w:bottom w:w="0" w:type="dxa"/>
+        <w:right w:w="108" w:type="dxa"/>
+      </w:tblCellMar>
     </w:tblPr>
   </w:style>
   <w:style w:type="character" w:customStyle="1" w:styleId="Titre1Car">
@@ -7653,7 +6557,7 @@
       <w:rFonts w:cs="Mangal"/>
     </w:rPr>
   </w:style>
-  <w:style w:type="table" w:styleId="Tableausimple3">
+  <w:style w:type="table" w:customStyle="1" w:styleId="PlainTable3">
     <w:name w:val="Plain Table 3"/>
     <w:basedOn w:val="TableauNormal"/>
     <w:uiPriority w:val="43"/>
@@ -7664,6 +6568,13 @@
     <w:tblPr>
       <w:tblStyleRowBandSize w:val="1"/>
       <w:tblStyleColBandSize w:val="1"/>
+      <w:tblInd w:w="0" w:type="dxa"/>
+      <w:tblCellMar>
+        <w:top w:w="0" w:type="dxa"/>
+        <w:left w:w="108" w:type="dxa"/>
+        <w:bottom w:w="0" w:type="dxa"/>
+        <w:right w:w="108" w:type="dxa"/>
+      </w:tblCellMar>
     </w:tblPr>
     <w:tblStylePr w:type="firstRow">
       <w:rPr>
@@ -7746,7 +6657,7 @@
       </w:tcPr>
     </w:tblStylePr>
   </w:style>
-  <w:style w:type="table" w:styleId="TableauGrille1Clair">
+  <w:style w:type="table" w:customStyle="1" w:styleId="GridTable1Light">
     <w:name w:val="Grid Table 1 Light"/>
     <w:basedOn w:val="TableauNormal"/>
     <w:uiPriority w:val="46"/>
@@ -7757,6 +6668,7 @@
     <w:tblPr>
       <w:tblStyleRowBandSize w:val="1"/>
       <w:tblStyleColBandSize w:val="1"/>
+      <w:tblInd w:w="0" w:type="dxa"/>
       <w:tblBorders>
         <w:top w:val="single" w:sz="4" w:space="0" w:color="999999" w:themeColor="text1" w:themeTint="66"/>
         <w:left w:val="single" w:sz="4" w:space="0" w:color="999999" w:themeColor="text1" w:themeTint="66"/>
@@ -7765,6 +6677,12 @@
         <w:insideH w:val="single" w:sz="4" w:space="0" w:color="999999" w:themeColor="text1" w:themeTint="66"/>
         <w:insideV w:val="single" w:sz="4" w:space="0" w:color="999999" w:themeColor="text1" w:themeTint="66"/>
       </w:tblBorders>
+      <w:tblCellMar>
+        <w:top w:w="0" w:type="dxa"/>
+        <w:left w:w="108" w:type="dxa"/>
+        <w:bottom w:w="0" w:type="dxa"/>
+        <w:right w:w="108" w:type="dxa"/>
+      </w:tblCellMar>
     </w:tblPr>
     <w:tblStylePr w:type="firstRow">
       <w:rPr>
@@ -7803,7 +6721,7 @@
       </w:rPr>
     </w:tblStylePr>
   </w:style>
-  <w:style w:type="table" w:styleId="Tableausimple1">
+  <w:style w:type="table" w:customStyle="1" w:styleId="PlainTable1">
     <w:name w:val="Plain Table 1"/>
     <w:basedOn w:val="TableauNormal"/>
     <w:uiPriority w:val="41"/>
@@ -7814,6 +6732,7 @@
     <w:tblPr>
       <w:tblStyleRowBandSize w:val="1"/>
       <w:tblStyleColBandSize w:val="1"/>
+      <w:tblInd w:w="0" w:type="dxa"/>
       <w:tblBorders>
         <w:top w:val="single" w:sz="4" w:space="0" w:color="BFBFBF" w:themeColor="background1" w:themeShade="BF"/>
         <w:left w:val="single" w:sz="4" w:space="0" w:color="BFBFBF" w:themeColor="background1" w:themeShade="BF"/>
@@ -7822,6 +6741,12 @@
         <w:insideH w:val="single" w:sz="4" w:space="0" w:color="BFBFBF" w:themeColor="background1" w:themeShade="BF"/>
         <w:insideV w:val="single" w:sz="4" w:space="0" w:color="BFBFBF" w:themeColor="background1" w:themeShade="BF"/>
       </w:tblBorders>
+      <w:tblCellMar>
+        <w:top w:w="0" w:type="dxa"/>
+        <w:left w:w="108" w:type="dxa"/>
+        <w:bottom w:w="0" w:type="dxa"/>
+        <w:right w:w="108" w:type="dxa"/>
+      </w:tblCellMar>
     </w:tblPr>
     <w:tblStylePr w:type="firstRow">
       <w:rPr>
@@ -7888,6 +6813,39 @@
     <w:rPr>
       <w:b/>
       <w:bCs/>
+    </w:rPr>
+  </w:style>
+  <w:style w:type="paragraph" w:styleId="Textedebulles">
+    <w:name w:val="Balloon Text"/>
+    <w:basedOn w:val="Normal"/>
+    <w:link w:val="TextedebullesCar"/>
+    <w:uiPriority w:val="99"/>
+    <w:semiHidden/>
+    <w:unhideWhenUsed/>
+    <w:rsid w:val="00B25171"/>
+    <w:pPr>
+      <w:spacing w:before="0" w:after="0"/>
+    </w:pPr>
+    <w:rPr>
+      <w:rFonts w:ascii="Tahoma" w:hAnsi="Tahoma" w:cs="Mangal"/>
+      <w:sz w:val="16"/>
+      <w:szCs w:val="14"/>
+    </w:rPr>
+  </w:style>
+  <w:style w:type="character" w:customStyle="1" w:styleId="TextedebullesCar">
+    <w:name w:val="Texte de bulles Car"/>
+    <w:basedOn w:val="Policepardfaut"/>
+    <w:link w:val="Textedebulles"/>
+    <w:uiPriority w:val="99"/>
+    <w:semiHidden/>
+    <w:rsid w:val="00B25171"/>
+    <w:rPr>
+      <w:rFonts w:ascii="Tahoma" w:eastAsia="Noto Sans CJK SC Regular" w:hAnsi="Tahoma" w:cs="Mangal"/>
+      <w:color w:val="000000" w:themeColor="text1"/>
+      <w:kern w:val="3"/>
+      <w:sz w:val="16"/>
+      <w:szCs w:val="14"/>
+      <w:lang w:eastAsia="zh-CN" w:bidi="hi-IN"/>
     </w:rPr>
   </w:style>
 </w:styles>
@@ -7936,7 +6894,7 @@
     </a:clrScheme>
     <a:fontScheme name="Office">
       <a:majorFont>
-        <a:latin typeface="Calibri Light" panose="020F0302020204030204"/>
+        <a:latin typeface="Calibri Light"/>
         <a:ea typeface=""/>
         <a:cs typeface=""/>
         <a:font script="Jpan" typeface="游ゴシック Light"/>
@@ -7971,7 +6929,7 @@
         <a:font script="Geor" typeface="Sylfaen"/>
       </a:majorFont>
       <a:minorFont>
-        <a:latin typeface="Calibri" panose="020F0502020204030204"/>
+        <a:latin typeface="Calibri"/>
         <a:ea typeface=""/>
         <a:cs typeface=""/>
         <a:font script="Jpan" typeface="游明朝"/>
@@ -8148,7 +7106,7 @@
   <a:extraClrSchemeLst/>
   <a:extLst>
     <a:ext uri="{05A4C25C-085E-4340-85A3-A5531E510DB2}">
-      <thm15:themeFamily xmlns:thm15="http://schemas.microsoft.com/office/thememl/2012/main" name="Office Theme" id="{62F939B6-93AF-4DB8-9C6B-D6C7DFDC589F}" vid="{4A3C46E8-61CC-4603-A589-7422A47A8E4A}"/>
+      <thm15:themeFamily xmlns:thm15="http://schemas.microsoft.com/office/thememl/2012/main" xmlns="" name="Office Theme" id="{62F939B6-93AF-4DB8-9C6B-D6C7DFDC589F}" vid="{4A3C46E8-61CC-4603-A589-7422A47A8E4A}"/>
     </a:ext>
   </a:extLst>
 </a:theme>

</xml_diff>